<commit_message>
Modification apportée + ajout recherches
</commit_message>
<xml_diff>
--- a/Dossier énoncé examen Java – 2024 - BECKX Jérémy & LAMBERT Thomas.docx
+++ b/Dossier énoncé examen Java – 2024 - BECKX Jérémy & LAMBERT Thomas.docx
@@ -1115,6 +1115,7 @@
                 <w:lang w:val="fr-FR"/>
               </w:rPr>
             </w:pPr>
+            <w:bookmarkStart w:id="1" w:name="_Hlk160466839"/>
             <w:r>
               <w:rPr>
                 <w:b/>
@@ -1183,7 +1184,7 @@
                 <w:bCs/>
                 <w:lang w:val="fr-FR"/>
               </w:rPr>
-              <w:t xml:space="preserve">Les agents ont l’obligation de rédiger un testament de travail </w:t>
+              <w:t xml:space="preserve">Les agents </w:t>
             </w:r>
             <w:r>
               <w:rPr>
@@ -1191,7 +1192,7 @@
                 <w:bCs/>
                 <w:lang w:val="fr-FR"/>
               </w:rPr>
-              <w:t xml:space="preserve">décrit par un code, et </w:t>
+              <w:t>peuvent</w:t>
             </w:r>
             <w:r>
               <w:rPr>
@@ -1199,42 +1200,42 @@
                 <w:bCs/>
                 <w:lang w:val="fr-FR"/>
               </w:rPr>
-              <w:t>reprenant l’épitaphe que l’agent désire pour lui ainsi que le type d’obsèques souhaité.</w:t>
-            </w:r>
-          </w:p>
-          <w:p>
-            <w:pPr>
-              <w:pStyle w:val="noncTableau"/>
-              <w:spacing w:before="120" w:after="120"/>
+              <w:t xml:space="preserve"> rédiger un testament de travail </w:t>
+            </w:r>
+            <w:r>
               <w:rPr>
                 <w:b/>
                 <w:bCs/>
                 <w:lang w:val="fr-FR"/>
               </w:rPr>
-            </w:pPr>
+              <w:t xml:space="preserve">décrit par un code, et </w:t>
+            </w:r>
             <w:r>
               <w:rPr>
                 <w:b/>
                 <w:bCs/>
                 <w:lang w:val="fr-FR"/>
               </w:rPr>
-              <w:t>Les agents sont regroupés en cellules ; une cellule étant identifiée par son nom. Un agent n’appartient qu’à une seule cellule. Il faut pouvoir retrouver l’adresse et le numéro de téléphone du quartier général de toute cellule, ainsi que la liste des agents qui y sont affectés.</w:t>
-            </w:r>
-            <w:r>
+              <w:t>reprenant l’épitaphe que l’agent désire pour lui ainsi que le type d’obsèques souhaité.</w:t>
+            </w:r>
+          </w:p>
+          <w:p>
+            <w:pPr>
+              <w:pStyle w:val="noncTableau"/>
+              <w:spacing w:before="120" w:after="120"/>
               <w:rPr>
                 <w:b/>
                 <w:bCs/>
                 <w:lang w:val="fr-FR"/>
               </w:rPr>
-              <w:t xml:space="preserve"> On désire pouvoir obtenir le nombre d’agents</w:t>
-            </w:r>
+            </w:pPr>
             <w:r>
               <w:rPr>
                 <w:b/>
                 <w:bCs/>
                 <w:lang w:val="fr-FR"/>
               </w:rPr>
-              <w:t xml:space="preserve"> et les langues qu’ils pratiquent</w:t>
+              <w:t>Les agents sont regroupés en cellules ; une cellule étant identifiée par son nom. Un agent n’appartient qu’à une seule cellule. Il faut pouvoir retrouver l’adresse et le numéro de téléphone du quartier général de toute cellule, ainsi que la liste des agents qui y sont affectés.</w:t>
             </w:r>
             <w:r>
               <w:rPr>
@@ -1242,42 +1243,42 @@
                 <w:bCs/>
                 <w:lang w:val="fr-FR"/>
               </w:rPr>
-              <w:t xml:space="preserve"> repris dans une cellule donnée, ainsi que le nombre de cellules reprises dans l’agence d’espionnage.</w:t>
-            </w:r>
-          </w:p>
-          <w:p>
-            <w:pPr>
-              <w:pStyle w:val="noncTableau"/>
-              <w:spacing w:before="120" w:after="120"/>
+              <w:t xml:space="preserve"> On désire pouvoir obtenir le nombre d’agents</w:t>
+            </w:r>
+            <w:r>
               <w:rPr>
                 <w:b/>
                 <w:bCs/>
                 <w:lang w:val="fr-FR"/>
               </w:rPr>
-            </w:pPr>
+              <w:t xml:space="preserve"> et les langues qu’ils pratiquent</w:t>
+            </w:r>
             <w:r>
               <w:rPr>
                 <w:b/>
                 <w:bCs/>
                 <w:lang w:val="fr-FR"/>
               </w:rPr>
-              <w:t>Chaque mission qui a été confiée à des agents est mémorisée. Une mission reçoit un code unique. On doit pouvoir retrouver la date de début de la mission, sa durée (ou durée prévue, si la mission n’est pas terminée) ainsi qu’un bref descriptif. On doit savoir si la mission est à haut risque ou non. Un agent peut être affecté au cours de sa carrière à plusieurs missions. Certaines missions ne sont pas encore attribuées à des agents. On doit pouvoir imprimer la liste des agents à qui une mission donnée a été confiée</w:t>
-            </w:r>
-            <w:r>
+              <w:t xml:space="preserve"> repris dans une cellule donnée, ainsi que le nombre de cellules reprises dans l’agence d’espionnage.</w:t>
+            </w:r>
+          </w:p>
+          <w:p>
+            <w:pPr>
+              <w:pStyle w:val="noncTableau"/>
+              <w:spacing w:before="120" w:after="120"/>
               <w:rPr>
                 <w:b/>
                 <w:bCs/>
                 <w:lang w:val="fr-FR"/>
               </w:rPr>
-              <w:t>, ainsi que celle des agents disponibles actuellement (qui n’ont pas de missions pour le moment).</w:t>
-            </w:r>
+            </w:pPr>
             <w:r>
               <w:rPr>
                 <w:b/>
                 <w:bCs/>
                 <w:lang w:val="fr-FR"/>
               </w:rPr>
-              <w:t xml:space="preserve"> On doit pouvoir obtenir le</w:t>
+              <w:t xml:space="preserve">Chaque mission qui a été confiée à des agents est mémorisée. Une mission reçoit un code unique. On doit pouvoir retrouver la date de début de la mission, </w:t>
             </w:r>
             <w:r>
               <w:rPr>
@@ -1285,7 +1286,7 @@
                 <w:bCs/>
                 <w:lang w:val="fr-FR"/>
               </w:rPr>
-              <w:t xml:space="preserve">s </w:t>
+              <w:t>celle de fin</w:t>
             </w:r>
             <w:r>
               <w:rPr>
@@ -1293,7 +1294,7 @@
                 <w:bCs/>
                 <w:lang w:val="fr-FR"/>
               </w:rPr>
-              <w:t>missions</w:t>
+              <w:t xml:space="preserve"> (</w:t>
             </w:r>
             <w:r>
               <w:rPr>
@@ -1301,7 +1302,7 @@
                 <w:bCs/>
                 <w:lang w:val="fr-FR"/>
               </w:rPr>
-              <w:t xml:space="preserve"> et le pays de celle-ci</w:t>
+              <w:t>si elle est terminée</w:t>
             </w:r>
             <w:r>
               <w:rPr>
@@ -1309,7 +1310,7 @@
                 <w:bCs/>
                 <w:lang w:val="fr-FR"/>
               </w:rPr>
-              <w:t xml:space="preserve"> </w:t>
+              <w:t>) ainsi qu’un bref descriptif. On doit savoir si la mission est à haut risque ou non. Un agent peut être affecté au cours de sa carrière à plusieurs missions. Certaines missions ne sont pas encore attribuées à des agents. On doit pouvoir imprimer la liste des agents à qui une mission donnée a été confiée</w:t>
             </w:r>
             <w:r>
               <w:rPr>
@@ -1317,26 +1318,23 @@
                 <w:bCs/>
                 <w:lang w:val="fr-FR"/>
               </w:rPr>
-              <w:t>d’un certains agents à une date donnée.</w:t>
-            </w:r>
-          </w:p>
-          <w:p>
-            <w:pPr>
-              <w:pStyle w:val="noncTableau"/>
-              <w:spacing w:before="120" w:after="120"/>
+              <w:t>, ainsi que celle des agents disponibles actuellement (qui n’ont pas de missions pour le moment).</w:t>
+            </w:r>
+            <w:r>
               <w:rPr>
                 <w:b/>
                 <w:bCs/>
                 <w:lang w:val="fr-FR"/>
               </w:rPr>
-            </w:pPr>
+              <w:t xml:space="preserve"> On doit pouvoir obtenir le</w:t>
+            </w:r>
             <w:r>
               <w:rPr>
                 <w:b/>
                 <w:bCs/>
                 <w:lang w:val="fr-FR"/>
               </w:rPr>
-              <w:t xml:space="preserve">Chaque missions comportent potentiellement un </w:t>
+              <w:t xml:space="preserve">s </w:t>
             </w:r>
             <w:r>
               <w:rPr>
@@ -1344,7 +1342,7 @@
                 <w:bCs/>
                 <w:lang w:val="fr-FR"/>
               </w:rPr>
-              <w:t>certain</w:t>
+              <w:t>missions</w:t>
             </w:r>
             <w:r>
               <w:rPr>
@@ -1352,92 +1350,88 @@
                 <w:bCs/>
                 <w:lang w:val="fr-FR"/>
               </w:rPr>
-              <w:t xml:space="preserve"> nombre de véhicules qui sont définis par un matricule, un type, si elle comprend des armes ou non, et sa couleur.</w:t>
-            </w:r>
-          </w:p>
-          <w:p>
-            <w:pPr>
-              <w:pStyle w:val="noncTableau"/>
-              <w:spacing w:before="120" w:after="120"/>
+              <w:t xml:space="preserve"> et le pays de celle-ci</w:t>
+            </w:r>
+            <w:r>
               <w:rPr>
                 <w:b/>
                 <w:bCs/>
                 <w:lang w:val="fr-FR"/>
               </w:rPr>
-            </w:pPr>
+              <w:t xml:space="preserve"> </w:t>
+            </w:r>
             <w:r>
               <w:rPr>
                 <w:b/>
                 <w:bCs/>
                 <w:lang w:val="fr-FR"/>
               </w:rPr>
-              <w:lastRenderedPageBreak/>
-              <w:t>Les missions peuvent être de plusieurs types (ex : protection de témoin en danger, espionnage industriel…). Un type de mission est identifié par un code et caractérisé par un libellé. Une mission est d’un et un seul type.</w:t>
-            </w:r>
-            <w:r>
+              <w:t>d’un certains agents à une date donnée.</w:t>
+            </w:r>
+          </w:p>
+          <w:p>
+            <w:pPr>
+              <w:pStyle w:val="noncTableau"/>
+              <w:spacing w:before="120" w:after="120"/>
               <w:rPr>
                 <w:b/>
                 <w:bCs/>
                 <w:lang w:val="fr-FR"/>
               </w:rPr>
-              <w:t xml:space="preserve"> Une mission se déroule dans 0, une ou plusieurs localités. On part du principe qu’une localité n’est reprise dans la base de données que si au moins une mission s’y déroule. Un code est associé à chacune de ces localités : deux localités différentes de la base de données ne reçoivent jamais le même code. A partir du code d’une localité, on doit pouvoir retrouver le nom de la localité, son code postal ainsi que le nombre approximatif d’habitants.</w:t>
-            </w:r>
-          </w:p>
-          <w:p>
-            <w:pPr>
-              <w:pStyle w:val="noncTableau"/>
-              <w:spacing w:before="120" w:after="120"/>
+            </w:pPr>
+            <w:r>
               <w:rPr>
                 <w:b/>
                 <w:bCs/>
                 <w:lang w:val="fr-FR"/>
               </w:rPr>
-            </w:pPr>
+              <w:t xml:space="preserve">Chaque missions comportent potentiellement un </w:t>
+            </w:r>
             <w:r>
               <w:rPr>
                 <w:b/>
                 <w:bCs/>
                 <w:lang w:val="fr-FR"/>
               </w:rPr>
-              <w:t>On doit pouvoir trouver la liste des missions, ainsi que leurs types et leur localité pour un agent donné.</w:t>
-            </w:r>
-          </w:p>
-          <w:p>
-            <w:pPr>
-              <w:pStyle w:val="noncTableau"/>
-              <w:spacing w:before="120" w:after="120"/>
+              <w:t>certain</w:t>
+            </w:r>
+            <w:r>
               <w:rPr>
                 <w:b/>
                 <w:bCs/>
                 <w:lang w:val="fr-FR"/>
               </w:rPr>
-            </w:pPr>
-            <w:r>
+              <w:t xml:space="preserve"> nombre de véhicules qui sont définis par un matricule, un type, si elle comprend des armes ou non, et sa couleur.</w:t>
+            </w:r>
+          </w:p>
+          <w:p>
+            <w:pPr>
+              <w:pStyle w:val="noncTableau"/>
+              <w:spacing w:before="120" w:after="120"/>
               <w:rPr>
                 <w:b/>
                 <w:bCs/>
                 <w:lang w:val="fr-FR"/>
               </w:rPr>
-              <w:t>D’autre part, à partir de n’importe quelle localité reprise dans la base de données, on doit aussi pouvoir retrouver le nom du pays dans lequel elle se trouve, le nom du dirigeant dudit pays, la devise qui y est en circulation ainsi que le type de gouvernement (république, monarchie, dictature…). On part du principe que deux pays différents ne portent pas le même nom. On doit pouvoir également retrouver le code et le libellé anglais de la ou des langues officielles de n’importe lequel de ces pays.</w:t>
-            </w:r>
-          </w:p>
-          <w:p>
-            <w:pPr>
-              <w:pStyle w:val="noncTableau"/>
-              <w:spacing w:before="120" w:after="120"/>
+            </w:pPr>
+            <w:bookmarkStart w:id="2" w:name="_Hlk160466845"/>
+            <w:bookmarkEnd w:id="1"/>
+            <w:r>
               <w:rPr>
                 <w:b/>
                 <w:bCs/>
                 <w:lang w:val="fr-FR"/>
               </w:rPr>
-            </w:pPr>
+              <w:lastRenderedPageBreak/>
+              <w:t>Les missions peuvent être de plusieurs types (ex : protection de témoin en danger, espionnage industriel…). Un type de mission est identifié par un code et caractérisé par un libellé. Une mission est d’un et un seul type.</w:t>
+            </w:r>
             <w:r>
               <w:rPr>
                 <w:b/>
                 <w:bCs/>
                 <w:lang w:val="fr-FR"/>
               </w:rPr>
-              <w:t>Les agents en missions peuvent contacter si nécessaire des personnes en place dans certains pays. Ces personnes sont appelées contacts. Les contacts répertoriés sont identifiés par un matricule et caractérisés par un pseudonyme. Le seul moyen de les contacter est le téléphone. Un ou plusieurs contacts peuvent être renseignés par localité. Un même contact couvre au moins une localité mais peut en couvrir plusieurs. Certaines localités reprises dans la base de données n’ont cependant pas de contact associé. Pour chaque agent qui part en mission, la liste des pseudonymes et téléphones des contacts possibles par localité liée à la missions doit lui être fournie. On doit pouvoir obtenir la liste des contacts répertoriés dans une commune donnée.</w:t>
+              <w:t xml:space="preserve"> Une mission se déroule dans 0, une ou plusieurs localités. On part du principe qu’une localité n’est reprise dans la base de données que si au moins une mission s’y déroule. Un code est associé à chacune de ces localités : deux localités différentes de la base de données ne reçoivent jamais le même code. A partir du code d’une localité, on doit pouvoir retrouver le nom de la localité, son code postal ainsi que le nombre approximatif d’habitants.</w:t>
             </w:r>
           </w:p>
           <w:p>
@@ -1447,9 +1441,67 @@
               <w:rPr>
                 <w:b/>
                 <w:bCs/>
-              </w:rPr>
-            </w:pPr>
-          </w:p>
+                <w:lang w:val="fr-FR"/>
+              </w:rPr>
+            </w:pPr>
+            <w:r>
+              <w:rPr>
+                <w:b/>
+                <w:bCs/>
+                <w:lang w:val="fr-FR"/>
+              </w:rPr>
+              <w:t>On doit pouvoir trouver la liste des missions, ainsi que leurs types et leur localité pour un agent donné.</w:t>
+            </w:r>
+          </w:p>
+          <w:p>
+            <w:pPr>
+              <w:pStyle w:val="noncTableau"/>
+              <w:spacing w:before="120" w:after="120"/>
+              <w:rPr>
+                <w:b/>
+                <w:bCs/>
+                <w:lang w:val="fr-FR"/>
+              </w:rPr>
+            </w:pPr>
+            <w:r>
+              <w:rPr>
+                <w:b/>
+                <w:bCs/>
+                <w:lang w:val="fr-FR"/>
+              </w:rPr>
+              <w:t>D’autre part, à partir de n’importe quelle localité reprise dans la base de données, on doit aussi pouvoir retrouver le nom du pays dans lequel elle se trouve, le nom du dirigeant dudit pays, la devise qui y est en circulation ainsi que le type de gouvernement (république, monarchie, dictature…). On part du principe que deux pays différents ne portent pas le même nom. On doit pouvoir également retrouver le code et le libellé anglais de la ou des langues officielles de n’importe lequel de ces pays.</w:t>
+            </w:r>
+          </w:p>
+          <w:p>
+            <w:pPr>
+              <w:pStyle w:val="noncTableau"/>
+              <w:spacing w:before="120" w:after="120"/>
+              <w:rPr>
+                <w:b/>
+                <w:bCs/>
+                <w:lang w:val="fr-FR"/>
+              </w:rPr>
+            </w:pPr>
+            <w:r>
+              <w:rPr>
+                <w:b/>
+                <w:bCs/>
+                <w:lang w:val="fr-FR"/>
+              </w:rPr>
+              <w:t>Les agents en missions peuvent contacter si nécessaire des personnes en place dans certains pays. Ces personnes sont appelées contacts. Les contacts répertoriés sont identifiés par un matricule et caractérisés par un pseudonyme. Le seul moyen de les contacter est le téléphone. Un ou plusieurs contacts peuvent être renseignés par localité. Un même contact couvre au moins une localité mais peut en couvrir plusieurs. Certaines localités reprises dans la base de données n’ont cependant pas de contact associé. Pour chaque agent qui part en mission, la liste des pseudonymes et téléphones des contacts possibles par localité liée à la missions doit lui être fournie. On doit pouvoir obtenir la liste des contacts répertoriés dans une commune donnée.</w:t>
+            </w:r>
+          </w:p>
+          <w:p>
+            <w:pPr>
+              <w:pStyle w:val="noncTableau"/>
+              <w:spacing w:before="120" w:after="120"/>
+              <w:rPr>
+                <w:b/>
+                <w:bCs/>
+              </w:rPr>
+            </w:pPr>
+          </w:p>
+          <w:bookmarkEnd w:id="2"/>
           <w:p>
             <w:pPr>
               <w:pStyle w:val="noncTableau"/>
@@ -1660,27 +1712,16 @@
                 <w:bCs/>
               </w:rPr>
             </w:pPr>
-          </w:p>
-          <w:p>
-            <w:pPr>
-              <w:pStyle w:val="noncTableau"/>
-              <w:spacing w:before="120" w:after="120"/>
+            <w:r>
               <w:rPr>
                 <w:b/>
                 <w:bCs/>
               </w:rPr>
-            </w:pPr>
-            <w:r>
-              <w:rPr>
-                <w:b/>
-                <w:bCs/>
-                <w:noProof/>
-              </w:rPr>
               <w:drawing>
-                <wp:inline distT="0" distB="0" distL="0" distR="0" wp14:anchorId="16B1FD66" wp14:editId="4552EC93">
-                  <wp:extent cx="5760085" cy="5688330"/>
-                  <wp:effectExtent l="0" t="0" r="0" b="7620"/>
-                  <wp:docPr id="41749957" name="Image 1"/>
+                <wp:inline distT="0" distB="0" distL="0" distR="0" wp14:anchorId="5F7DD985" wp14:editId="7A0EBC79">
+                  <wp:extent cx="5760085" cy="5687060"/>
+                  <wp:effectExtent l="0" t="0" r="0" b="8890"/>
+                  <wp:docPr id="364834085" name="Image 1"/>
                   <wp:cNvGraphicFramePr>
                     <a:graphicFrameLocks xmlns:a="http://schemas.openxmlformats.org/drawingml/2006/main" noChangeAspect="1"/>
                   </wp:cNvGraphicFramePr>
@@ -1688,7 +1729,7 @@
                     <a:graphicData uri="http://schemas.openxmlformats.org/drawingml/2006/picture">
                       <pic:pic xmlns:pic="http://schemas.openxmlformats.org/drawingml/2006/picture">
                         <pic:nvPicPr>
-                          <pic:cNvPr id="41749957" name=""/>
+                          <pic:cNvPr id="364834085" name=""/>
                           <pic:cNvPicPr/>
                         </pic:nvPicPr>
                         <pic:blipFill>
@@ -1700,7 +1741,7 @@
                         <pic:spPr>
                           <a:xfrm>
                             <a:off x="0" y="0"/>
-                            <a:ext cx="5760085" cy="5688330"/>
+                            <a:ext cx="5760085" cy="5687060"/>
                           </a:xfrm>
                           <a:prstGeom prst="rect">
                             <a:avLst/>
@@ -1788,13 +1829,12 @@
               <w:rPr>
                 <w:b/>
                 <w:bCs/>
-                <w:noProof/>
               </w:rPr>
               <w:drawing>
-                <wp:inline distT="0" distB="0" distL="0" distR="0" wp14:anchorId="00B776B9" wp14:editId="19523901">
-                  <wp:extent cx="5760085" cy="7179310"/>
-                  <wp:effectExtent l="0" t="0" r="0" b="2540"/>
-                  <wp:docPr id="292190043" name="Image 1"/>
+                <wp:inline distT="0" distB="0" distL="0" distR="0" wp14:anchorId="11AC8D7F" wp14:editId="23BD033A">
+                  <wp:extent cx="5760085" cy="7200265"/>
+                  <wp:effectExtent l="0" t="0" r="0" b="635"/>
+                  <wp:docPr id="879105575" name="Image 1"/>
                   <wp:cNvGraphicFramePr>
                     <a:graphicFrameLocks xmlns:a="http://schemas.openxmlformats.org/drawingml/2006/main" noChangeAspect="1"/>
                   </wp:cNvGraphicFramePr>
@@ -1802,7 +1842,7 @@
                     <a:graphicData uri="http://schemas.openxmlformats.org/drawingml/2006/picture">
                       <pic:pic xmlns:pic="http://schemas.openxmlformats.org/drawingml/2006/picture">
                         <pic:nvPicPr>
-                          <pic:cNvPr id="292190043" name=""/>
+                          <pic:cNvPr id="879105575" name=""/>
                           <pic:cNvPicPr/>
                         </pic:nvPicPr>
                         <pic:blipFill>
@@ -1814,7 +1854,7 @@
                         <pic:spPr>
                           <a:xfrm>
                             <a:off x="0" y="0"/>
-                            <a:ext cx="5760085" cy="7179310"/>
+                            <a:ext cx="5760085" cy="7200265"/>
                           </a:xfrm>
                           <a:prstGeom prst="rect">
                             <a:avLst/>
@@ -2293,7 +2333,7 @@
                 <w:sz w:val="20"/>
                 <w:szCs w:val="20"/>
               </w:rPr>
-              <w:t>P</w:t>
+              <w:t>p</w:t>
             </w:r>
             <w:r>
               <w:rPr>
@@ -2392,8 +2432,8 @@
                 <w:lang w:val="fr-BE"/>
               </w:rPr>
             </w:pPr>
-            <w:bookmarkStart w:id="1" w:name="_Hlk127980535"/>
-            <w:bookmarkStart w:id="2" w:name="_Hlk127981218"/>
+            <w:bookmarkStart w:id="3" w:name="_Hlk127980535"/>
+            <w:bookmarkStart w:id="4" w:name="_Hlk127981218"/>
             <w:r>
               <w:rPr>
                 <w:rFonts w:cs="Arial"/>
@@ -2431,7 +2471,7 @@
           </w:p>
         </w:tc>
       </w:tr>
-      <w:bookmarkEnd w:id="1"/>
+      <w:bookmarkEnd w:id="3"/>
       <w:tr>
         <w:trPr>
           <w:trHeight w:val="521"/>
@@ -2737,7 +2777,7 @@
           </w:p>
         </w:tc>
       </w:tr>
-      <w:bookmarkEnd w:id="2"/>
+      <w:bookmarkEnd w:id="4"/>
     </w:tbl>
     <w:p>
       <w:pPr>
@@ -4792,7 +4832,14 @@
                 <w:rFonts w:cs="Arial"/>
                 <w:lang w:val="fr-BE"/>
               </w:rPr>
-              <w:t>Is_Alone</w:t>
+              <w:t>i</w:t>
+            </w:r>
+            <w:r>
+              <w:rPr>
+                <w:rFonts w:cs="Arial"/>
+                <w:lang w:val="fr-BE"/>
+              </w:rPr>
+              <w:t>s_Alone</w:t>
             </w:r>
             <w:proofErr w:type="spellEnd"/>
           </w:p>
@@ -4968,7 +5015,14 @@
                 <w:rFonts w:cs="Arial"/>
                 <w:lang w:val="fr-BE"/>
               </w:rPr>
-              <w:t>Booléen</w:t>
+              <w:t>b</w:t>
+            </w:r>
+            <w:r>
+              <w:rPr>
+                <w:rFonts w:cs="Arial"/>
+                <w:lang w:val="fr-BE"/>
+              </w:rPr>
+              <w:t>ooléen</w:t>
             </w:r>
           </w:p>
         </w:tc>
@@ -5742,13 +5796,6 @@
                 <w:lang w:val="fr-BE"/>
               </w:rPr>
             </w:pPr>
-            <w:r>
-              <w:rPr>
-                <w:rFonts w:cs="Arial"/>
-                <w:lang w:val="fr-BE"/>
-              </w:rPr>
-              <w:t>???</w:t>
-            </w:r>
           </w:p>
         </w:tc>
         <w:tc>
@@ -6145,7 +6192,14 @@
                 <w:rFonts w:cs="Arial"/>
                 <w:lang w:val="fr-BE"/>
               </w:rPr>
-              <w:t>cell</w:t>
+              <w:t>c</w:t>
+            </w:r>
+            <w:r>
+              <w:rPr>
+                <w:rFonts w:cs="Arial"/>
+                <w:lang w:val="fr-BE"/>
+              </w:rPr>
+              <w:t>ell</w:t>
             </w:r>
             <w:proofErr w:type="spellEnd"/>
           </w:p>
@@ -7195,7 +7249,21 @@
                 <w:rFonts w:cs="Arial"/>
                 <w:lang w:val="fr-BE"/>
               </w:rPr>
-              <w:t>pitaphe souhaiter en cas de décès</w:t>
+              <w:t>pitaphe souhait</w:t>
+            </w:r>
+            <w:r>
+              <w:rPr>
+                <w:rFonts w:cs="Arial"/>
+                <w:lang w:val="fr-BE"/>
+              </w:rPr>
+              <w:t>é</w:t>
+            </w:r>
+            <w:r>
+              <w:rPr>
+                <w:rFonts w:cs="Arial"/>
+                <w:lang w:val="fr-BE"/>
+              </w:rPr>
+              <w:t xml:space="preserve"> en cas de décès</w:t>
             </w:r>
           </w:p>
         </w:tc>
@@ -7817,7 +7885,14 @@
                 <w:rFonts w:cs="Arial"/>
                 <w:lang w:val="fr-BE"/>
               </w:rPr>
-              <w:t>Funerals_type</w:t>
+              <w:t>f</w:t>
+            </w:r>
+            <w:r>
+              <w:rPr>
+                <w:rFonts w:cs="Arial"/>
+                <w:lang w:val="fr-BE"/>
+              </w:rPr>
+              <w:t>unerals_type</w:t>
             </w:r>
             <w:proofErr w:type="spellEnd"/>
           </w:p>
@@ -8994,7 +9069,21 @@
                 <w:rFonts w:cs="Arial"/>
                 <w:lang w:val="fr-BE"/>
               </w:rPr>
-              <w:t>dresse de la cellule</w:t>
+              <w:t xml:space="preserve">dresse </w:t>
+            </w:r>
+            <w:r>
+              <w:rPr>
+                <w:rFonts w:cs="Arial"/>
+                <w:lang w:val="fr-BE"/>
+              </w:rPr>
+              <w:t xml:space="preserve">du QG </w:t>
+            </w:r>
+            <w:r>
+              <w:rPr>
+                <w:rFonts w:cs="Arial"/>
+                <w:lang w:val="fr-BE"/>
+              </w:rPr>
+              <w:t>de la cellule</w:t>
             </w:r>
           </w:p>
         </w:tc>
@@ -9713,7 +9802,14 @@
                 <w:rFonts w:cs="Arial"/>
                 <w:lang w:val="fr-BE"/>
               </w:rPr>
-              <w:t>Phone_Number</w:t>
+              <w:t>p</w:t>
+            </w:r>
+            <w:r>
+              <w:rPr>
+                <w:rFonts w:cs="Arial"/>
+                <w:lang w:val="fr-BE"/>
+              </w:rPr>
+              <w:t>hone_Number</w:t>
             </w:r>
             <w:proofErr w:type="spellEnd"/>
           </w:p>
@@ -9746,7 +9842,21 @@
                 <w:rFonts w:cs="Arial"/>
                 <w:lang w:val="fr-BE"/>
               </w:rPr>
-              <w:t>uméro de téléphone pour contacter la cellule</w:t>
+              <w:t xml:space="preserve">uméro de téléphone pour contacter </w:t>
+            </w:r>
+            <w:r>
+              <w:rPr>
+                <w:rFonts w:cs="Arial"/>
+                <w:lang w:val="fr-BE"/>
+              </w:rPr>
+              <w:t xml:space="preserve">le QG de </w:t>
+            </w:r>
+            <w:r>
+              <w:rPr>
+                <w:rFonts w:cs="Arial"/>
+                <w:lang w:val="fr-BE"/>
+              </w:rPr>
+              <w:t>la cellule</w:t>
             </w:r>
           </w:p>
         </w:tc>
@@ -12206,7 +12316,28 @@
                 <w:rFonts w:cs="Arial"/>
                 <w:lang w:val="fr-BE"/>
               </w:rPr>
-              <w:t>Start_date</w:t>
+              <w:t>s</w:t>
+            </w:r>
+            <w:r>
+              <w:rPr>
+                <w:rFonts w:cs="Arial"/>
+                <w:lang w:val="fr-BE"/>
+              </w:rPr>
+              <w:t>tart_</w:t>
+            </w:r>
+            <w:r>
+              <w:rPr>
+                <w:rFonts w:cs="Arial"/>
+                <w:lang w:val="fr-BE"/>
+              </w:rPr>
+              <w:t>D</w:t>
+            </w:r>
+            <w:r>
+              <w:rPr>
+                <w:rFonts w:cs="Arial"/>
+                <w:lang w:val="fr-BE"/>
+              </w:rPr>
+              <w:t>ate</w:t>
             </w:r>
             <w:proofErr w:type="spellEnd"/>
           </w:p>
@@ -12583,13 +12714,15 @@
                 <w:lang w:val="fr-BE"/>
               </w:rPr>
             </w:pPr>
-            <w:r>
-              <w:rPr>
-                <w:rFonts w:cs="Arial"/>
-                <w:lang w:val="fr-BE"/>
-              </w:rPr>
-              <w:t>duration</w:t>
-            </w:r>
+            <w:proofErr w:type="spellStart"/>
+            <w:r>
+              <w:rPr>
+                <w:rFonts w:cs="Arial"/>
+                <w:lang w:val="fr-BE"/>
+              </w:rPr>
+              <w:t>end_Date</w:t>
+            </w:r>
+            <w:proofErr w:type="spellEnd"/>
           </w:p>
         </w:tc>
         <w:tc>
@@ -12613,14 +12746,21 @@
                 <w:rFonts w:cs="Arial"/>
                 <w:lang w:val="fr-BE"/>
               </w:rPr>
-              <w:t>Le t</w:t>
-            </w:r>
-            <w:r>
-              <w:rPr>
-                <w:rFonts w:cs="Arial"/>
-                <w:lang w:val="fr-BE"/>
-              </w:rPr>
-              <w:t>emps de la mission</w:t>
+              <w:t xml:space="preserve">La date de </w:t>
+            </w:r>
+            <w:r>
+              <w:rPr>
+                <w:rFonts w:cs="Arial"/>
+                <w:lang w:val="fr-BE"/>
+              </w:rPr>
+              <w:t>fin</w:t>
+            </w:r>
+            <w:r>
+              <w:rPr>
+                <w:rFonts w:cs="Arial"/>
+                <w:lang w:val="fr-BE"/>
+              </w:rPr>
+              <w:t xml:space="preserve"> de la mission</w:t>
             </w:r>
           </w:p>
         </w:tc>
@@ -12770,7 +12910,7 @@
                 <w:rFonts w:cs="Arial"/>
                 <w:lang w:val="fr-BE"/>
               </w:rPr>
-              <w:t>???</w:t>
+              <w:t>date</w:t>
             </w:r>
           </w:p>
         </w:tc>
@@ -13313,7 +13453,14 @@
                 <w:rFonts w:cs="Arial"/>
                 <w:lang w:val="fr-BE"/>
               </w:rPr>
-              <w:t>Is_High_Risk</w:t>
+              <w:t>i</w:t>
+            </w:r>
+            <w:r>
+              <w:rPr>
+                <w:rFonts w:cs="Arial"/>
+                <w:lang w:val="fr-BE"/>
+              </w:rPr>
+              <w:t>s_High_Risk</w:t>
             </w:r>
             <w:proofErr w:type="spellEnd"/>
           </w:p>
@@ -13938,13 +14085,29 @@
                 <w:lang w:val="fr-BE"/>
               </w:rPr>
             </w:pPr>
-            <w:r>
-              <w:rPr>
-                <w:rFonts w:cs="Arial"/>
-                <w:lang w:val="fr-BE"/>
-              </w:rPr>
-              <w:t>Mission type</w:t>
-            </w:r>
+            <w:proofErr w:type="spellStart"/>
+            <w:r>
+              <w:rPr>
+                <w:rFonts w:cs="Arial"/>
+                <w:lang w:val="fr-BE"/>
+              </w:rPr>
+              <w:t>Mission</w:t>
+            </w:r>
+            <w:r>
+              <w:rPr>
+                <w:rFonts w:cs="Arial"/>
+                <w:lang w:val="fr-BE"/>
+              </w:rPr>
+              <w:t>_T</w:t>
+            </w:r>
+            <w:r>
+              <w:rPr>
+                <w:rFonts w:cs="Arial"/>
+                <w:lang w:val="fr-BE"/>
+              </w:rPr>
+              <w:t>ype</w:t>
+            </w:r>
+            <w:proofErr w:type="spellEnd"/>
           </w:p>
         </w:tc>
       </w:tr>
@@ -14060,13 +14223,29 @@
                 <w:bCs/>
               </w:rPr>
             </w:pPr>
+            <w:proofErr w:type="spellStart"/>
             <w:r>
               <w:rPr>
                 <w:b/>
                 <w:bCs/>
               </w:rPr>
-              <w:t>Mission type</w:t>
-            </w:r>
+              <w:t>Mission</w:t>
+            </w:r>
+            <w:r>
+              <w:rPr>
+                <w:b/>
+                <w:bCs/>
+              </w:rPr>
+              <w:t>_T</w:t>
+            </w:r>
+            <w:r>
+              <w:rPr>
+                <w:b/>
+                <w:bCs/>
+              </w:rPr>
+              <w:t>ype</w:t>
+            </w:r>
+            <w:proofErr w:type="spellEnd"/>
           </w:p>
         </w:tc>
       </w:tr>
@@ -15865,7 +16044,14 @@
                 <w:sz w:val="20"/>
                 <w:szCs w:val="20"/>
               </w:rPr>
-              <w:t>Personnal</w:t>
+              <w:t>p</w:t>
+            </w:r>
+            <w:r>
+              <w:rPr>
+                <w:sz w:val="20"/>
+                <w:szCs w:val="20"/>
+              </w:rPr>
+              <w:t>ersonnal</w:t>
             </w:r>
             <w:r>
               <w:rPr>
@@ -16975,7 +17161,14 @@
                 <w:rFonts w:cs="Arial"/>
                 <w:lang w:val="fr-BE"/>
               </w:rPr>
-              <w:t>Has_weapons</w:t>
+              <w:t>h</w:t>
+            </w:r>
+            <w:r>
+              <w:rPr>
+                <w:rFonts w:cs="Arial"/>
+                <w:lang w:val="fr-BE"/>
+              </w:rPr>
+              <w:t>as_weapons</w:t>
             </w:r>
             <w:proofErr w:type="spellEnd"/>
           </w:p>
@@ -17741,7 +17934,7 @@
                 <w:rFonts w:cs="Arial"/>
                 <w:lang w:val="fr-BE"/>
               </w:rPr>
-              <w:t>mission</w:t>
+              <w:t>use</w:t>
             </w:r>
           </w:p>
         </w:tc>
@@ -17939,13 +18132,6 @@
                 <w:lang w:val="fr-BE"/>
               </w:rPr>
             </w:pPr>
-            <w:r>
-              <w:rPr>
-                <w:rFonts w:cs="Arial"/>
-                <w:lang w:val="fr-BE"/>
-              </w:rPr>
-              <w:t>???</w:t>
-            </w:r>
           </w:p>
         </w:tc>
         <w:tc>
@@ -18148,19 +18334,21 @@
                 <w:bCs/>
               </w:rPr>
             </w:pPr>
+            <w:proofErr w:type="spellStart"/>
             <w:r>
               <w:rPr>
                 <w:b/>
                 <w:bCs/>
               </w:rPr>
-              <w:t>A</w:t>
-            </w:r>
+              <w:t>Region</w:t>
+            </w:r>
+            <w:proofErr w:type="spellEnd"/>
             <w:r>
               <w:rPr>
                 <w:b/>
                 <w:bCs/>
               </w:rPr>
-              <w:t xml:space="preserve">ffectation </w:t>
+              <w:t xml:space="preserve"> </w:t>
             </w:r>
           </w:p>
         </w:tc>
@@ -18899,7 +19087,28 @@
                 <w:rFonts w:cs="Arial"/>
                 <w:lang w:val="fr-BE"/>
               </w:rPr>
-              <w:t>La mission attribuée à l’agent</w:t>
+              <w:t xml:space="preserve">La </w:t>
+            </w:r>
+            <w:r>
+              <w:rPr>
+                <w:rFonts w:cs="Arial"/>
+                <w:lang w:val="fr-BE"/>
+              </w:rPr>
+              <w:t>localisation</w:t>
+            </w:r>
+            <w:r>
+              <w:rPr>
+                <w:rFonts w:cs="Arial"/>
+                <w:lang w:val="fr-BE"/>
+              </w:rPr>
+              <w:t xml:space="preserve"> attribuée à </w:t>
+            </w:r>
+            <w:r>
+              <w:rPr>
+                <w:rFonts w:cs="Arial"/>
+                <w:lang w:val="fr-BE"/>
+              </w:rPr>
+              <w:t>une mission</w:t>
             </w:r>
           </w:p>
         </w:tc>
@@ -19439,7 +19648,14 @@
                 <w:sz w:val="20"/>
                 <w:szCs w:val="20"/>
               </w:rPr>
-              <w:t>Code</w:t>
+              <w:t>c</w:t>
+            </w:r>
+            <w:r>
+              <w:rPr>
+                <w:sz w:val="20"/>
+                <w:szCs w:val="20"/>
+              </w:rPr>
+              <w:t>ode</w:t>
             </w:r>
           </w:p>
         </w:tc>
@@ -20569,7 +20785,14 @@
                 <w:rFonts w:cs="Arial"/>
                 <w:lang w:val="fr-BE"/>
               </w:rPr>
-              <w:t>Postal_</w:t>
+              <w:t>p</w:t>
+            </w:r>
+            <w:r>
+              <w:rPr>
+                <w:rFonts w:cs="Arial"/>
+                <w:lang w:val="fr-BE"/>
+              </w:rPr>
+              <w:t>ostal_</w:t>
             </w:r>
             <w:r>
               <w:rPr>
@@ -20966,7 +21189,14 @@
                 <w:rFonts w:cs="Arial"/>
                 <w:lang w:val="fr-BE"/>
               </w:rPr>
-              <w:t>Inhabitants_Nb</w:t>
+              <w:t>i</w:t>
+            </w:r>
+            <w:r>
+              <w:rPr>
+                <w:rFonts w:cs="Arial"/>
+                <w:lang w:val="fr-BE"/>
+              </w:rPr>
+              <w:t>nhabitants_Nb</w:t>
             </w:r>
             <w:proofErr w:type="spellEnd"/>
           </w:p>
@@ -21340,7 +21570,7 @@
                 <w:rFonts w:cs="Arial"/>
                 <w:lang w:val="fr-BE"/>
               </w:rPr>
-              <w:t>country</w:t>
+              <w:t>position</w:t>
             </w:r>
           </w:p>
         </w:tc>
@@ -21776,21 +22006,7 @@
                 <w:b/>
                 <w:bCs/>
               </w:rPr>
-              <w:t>Cette table représente un</w:t>
-            </w:r>
-            <w:r>
-              <w:rPr>
-                <w:b/>
-                <w:bCs/>
-              </w:rPr>
-              <w:t xml:space="preserve"> pays</w:t>
-            </w:r>
-            <w:r>
-              <w:rPr>
-                <w:b/>
-                <w:bCs/>
-              </w:rPr>
-              <w:t xml:space="preserve"> où l’agence non-officielle agies lors de ses missions</w:t>
+              <w:t>Cette table représente un pays où l’agence non-officielle agies lors de ses missions</w:t>
             </w:r>
           </w:p>
           <w:p>
@@ -23160,7 +23376,14 @@
                 <w:rFonts w:cs="Arial"/>
                 <w:lang w:val="fr-BE"/>
               </w:rPr>
-              <w:t>Government</w:t>
+              <w:t>g</w:t>
+            </w:r>
+            <w:r>
+              <w:rPr>
+                <w:rFonts w:cs="Arial"/>
+                <w:lang w:val="fr-BE"/>
+              </w:rPr>
+              <w:t>overnment</w:t>
             </w:r>
             <w:r>
               <w:rPr>
@@ -23174,7 +23397,14 @@
                 <w:rFonts w:cs="Arial"/>
                 <w:lang w:val="fr-BE"/>
               </w:rPr>
-              <w:t>type</w:t>
+              <w:t>T</w:t>
+            </w:r>
+            <w:r>
+              <w:rPr>
+                <w:rFonts w:cs="Arial"/>
+                <w:lang w:val="fr-BE"/>
+              </w:rPr>
+              <w:t>ype</w:t>
             </w:r>
             <w:proofErr w:type="spellEnd"/>
           </w:p>
@@ -23640,14 +23870,7 @@
                 <w:b/>
                 <w:bCs/>
               </w:rPr>
-              <w:t>Cette table représente</w:t>
-            </w:r>
-            <w:r>
-              <w:rPr>
-                <w:b/>
-                <w:bCs/>
-              </w:rPr>
-              <w:t xml:space="preserve"> la couverture d’un contact dans une localité </w:t>
+              <w:t xml:space="preserve">Cette table représente la couverture d’un contact dans une localité </w:t>
             </w:r>
           </w:p>
           <w:p>
@@ -23699,15 +23922,27 @@
                 <w:bCs/>
               </w:rPr>
             </w:pPr>
-            <w:proofErr w:type="spellStart"/>
             <w:r>
               <w:rPr>
                 <w:b/>
                 <w:bCs/>
               </w:rPr>
-              <w:t>Location,contact</w:t>
-            </w:r>
-            <w:proofErr w:type="spellEnd"/>
+              <w:t>Location,</w:t>
+            </w:r>
+            <w:r>
+              <w:rPr>
+                <w:b/>
+                <w:bCs/>
+              </w:rPr>
+              <w:t xml:space="preserve"> C</w:t>
+            </w:r>
+            <w:r>
+              <w:rPr>
+                <w:b/>
+                <w:bCs/>
+              </w:rPr>
+              <w:t>ontact</w:t>
+            </w:r>
           </w:p>
         </w:tc>
       </w:tr>
@@ -24707,14 +24942,7 @@
                 <w:b/>
                 <w:bCs/>
               </w:rPr>
-              <w:t>Cette table représente</w:t>
-            </w:r>
-            <w:r>
-              <w:rPr>
-                <w:b/>
-                <w:bCs/>
-              </w:rPr>
-              <w:t xml:space="preserve"> un contact qu’utilise l’agence non-officielle</w:t>
+              <w:t>Cette table représente un contact qu’utilise l’agence non-officielle</w:t>
             </w:r>
           </w:p>
           <w:p>
@@ -24772,7 +25000,14 @@
                 <w:sz w:val="20"/>
                 <w:szCs w:val="20"/>
               </w:rPr>
-              <w:t>Personnal_Number</w:t>
+              <w:t>p</w:t>
+            </w:r>
+            <w:r>
+              <w:rPr>
+                <w:sz w:val="20"/>
+                <w:szCs w:val="20"/>
+              </w:rPr>
+              <w:t>ersonnal_Number</w:t>
             </w:r>
             <w:proofErr w:type="spellEnd"/>
           </w:p>
@@ -24921,7 +25156,14 @@
                 <w:sz w:val="20"/>
                 <w:szCs w:val="20"/>
               </w:rPr>
-              <w:t>Personnal_Number</w:t>
+              <w:t>p</w:t>
+            </w:r>
+            <w:r>
+              <w:rPr>
+                <w:sz w:val="20"/>
+                <w:szCs w:val="20"/>
+              </w:rPr>
+              <w:t>ersonnal_Number</w:t>
             </w:r>
             <w:proofErr w:type="spellEnd"/>
           </w:p>
@@ -26195,14 +26437,7 @@
                 <w:b/>
                 <w:bCs/>
               </w:rPr>
-              <w:t>Cette table représente</w:t>
-            </w:r>
-            <w:r>
-              <w:rPr>
-                <w:b/>
-                <w:bCs/>
-              </w:rPr>
-              <w:t xml:space="preserve"> une langue officielle parlée dans un pays</w:t>
+              <w:t>Cette table représente une langue officielle parlée dans un pays</w:t>
             </w:r>
           </w:p>
           <w:p>
@@ -26267,7 +26502,14 @@
                 <w:b/>
                 <w:bCs/>
               </w:rPr>
-              <w:t>language</w:t>
+              <w:t>L</w:t>
+            </w:r>
+            <w:r>
+              <w:rPr>
+                <w:b/>
+                <w:bCs/>
+              </w:rPr>
+              <w:t>anguage</w:t>
             </w:r>
             <w:proofErr w:type="spellEnd"/>
           </w:p>
@@ -26630,7 +26872,7 @@
                 <w:rFonts w:cs="Arial"/>
                 <w:lang w:val="fr-BE"/>
               </w:rPr>
-              <w:t>nombre</w:t>
+              <w:t>texte</w:t>
             </w:r>
           </w:p>
         </w:tc>
@@ -27342,14 +27584,7 @@
                 <w:b/>
                 <w:bCs/>
               </w:rPr>
-              <w:t>Cette table représente</w:t>
-            </w:r>
-            <w:r>
-              <w:rPr>
-                <w:b/>
-                <w:bCs/>
-              </w:rPr>
-              <w:t xml:space="preserve"> une langue parlée au sein de l’agence</w:t>
+              <w:t>Cette table représente une langue parlée au sein de l’agence</w:t>
             </w:r>
           </w:p>
           <w:p>
@@ -28630,7 +28865,28 @@
                 <w:rFonts w:cs="Arial"/>
                 <w:lang w:val="fr-BE"/>
               </w:rPr>
-              <w:t>English_name</w:t>
+              <w:t>e</w:t>
+            </w:r>
+            <w:r>
+              <w:rPr>
+                <w:rFonts w:cs="Arial"/>
+                <w:lang w:val="fr-BE"/>
+              </w:rPr>
+              <w:t>nglish_</w:t>
+            </w:r>
+            <w:r>
+              <w:rPr>
+                <w:rFonts w:cs="Arial"/>
+                <w:lang w:val="fr-BE"/>
+              </w:rPr>
+              <w:t>N</w:t>
+            </w:r>
+            <w:r>
+              <w:rPr>
+                <w:rFonts w:cs="Arial"/>
+                <w:lang w:val="fr-BE"/>
+              </w:rPr>
+              <w:t>ame</w:t>
             </w:r>
             <w:proofErr w:type="spellEnd"/>
           </w:p>
@@ -29013,7 +29269,14 @@
                 <w:rFonts w:cs="Arial"/>
                 <w:lang w:val="fr-BE"/>
               </w:rPr>
-              <w:t>Percent_World</w:t>
+              <w:t>p</w:t>
+            </w:r>
+            <w:r>
+              <w:rPr>
+                <w:rFonts w:cs="Arial"/>
+                <w:lang w:val="fr-BE"/>
+              </w:rPr>
+              <w:t>ercent_World</w:t>
             </w:r>
             <w:proofErr w:type="spellEnd"/>
           </w:p>
@@ -29502,14 +29765,7 @@
                 <w:b/>
                 <w:bCs/>
               </w:rPr>
-              <w:t>Cette table représente</w:t>
-            </w:r>
-            <w:r>
-              <w:rPr>
-                <w:b/>
-                <w:bCs/>
-              </w:rPr>
-              <w:t xml:space="preserve"> la capacité d’un agent à parler une langues</w:t>
+              <w:t>Cette table représente la capacité d’un agent à parler une langues</w:t>
             </w:r>
           </w:p>
           <w:p>
@@ -29574,7 +29830,14 @@
                 <w:b/>
                 <w:bCs/>
               </w:rPr>
-              <w:t>language</w:t>
+              <w:t>L</w:t>
+            </w:r>
+            <w:r>
+              <w:rPr>
+                <w:b/>
+                <w:bCs/>
+              </w:rPr>
+              <w:t>anguage</w:t>
             </w:r>
             <w:proofErr w:type="spellEnd"/>
           </w:p>
@@ -31622,7 +31885,28 @@
                 <w:b/>
                 <w:bCs/>
               </w:rPr>
-              <w:t>isAlone</w:t>
+              <w:t>I</w:t>
+            </w:r>
+            <w:r>
+              <w:rPr>
+                <w:b/>
+                <w:bCs/>
+              </w:rPr>
+              <w:t>s</w:t>
+            </w:r>
+            <w:r>
+              <w:rPr>
+                <w:b/>
+                <w:bCs/>
+              </w:rPr>
+              <w:t>_</w:t>
+            </w:r>
+            <w:r>
+              <w:rPr>
+                <w:b/>
+                <w:bCs/>
+              </w:rPr>
+              <w:t>Alone</w:t>
             </w:r>
             <w:proofErr w:type="spellEnd"/>
           </w:p>
@@ -31699,15 +31983,38 @@
                 <w:b/>
                 <w:bCs/>
               </w:rPr>
-              <w:t>Pseudonym</w:t>
-            </w:r>
-            <w:proofErr w:type="spellEnd"/>
+              <w:t>p</w:t>
+            </w:r>
             <w:r>
               <w:rPr>
                 <w:b/>
                 <w:bCs/>
               </w:rPr>
-              <w:t>, Will ?...</w:t>
+              <w:t>seudonym</w:t>
+            </w:r>
+            <w:proofErr w:type="spellEnd"/>
+            <w:r>
+              <w:rPr>
+                <w:b/>
+                <w:bCs/>
+              </w:rPr>
+              <w:t xml:space="preserve">, </w:t>
+            </w:r>
+            <w:proofErr w:type="spellStart"/>
+            <w:r>
+              <w:rPr>
+                <w:b/>
+                <w:bCs/>
+              </w:rPr>
+              <w:t>editorial</w:t>
+            </w:r>
+            <w:proofErr w:type="spellEnd"/>
+            <w:r>
+              <w:rPr>
+                <w:b/>
+                <w:bCs/>
+              </w:rPr>
+              <w:t> </w:t>
             </w:r>
           </w:p>
           <w:p>
@@ -31792,7 +32099,7 @@
                 <w:b/>
                 <w:bCs/>
               </w:rPr>
-              <w:t>A</w:t>
+              <w:t>a</w:t>
             </w:r>
             <w:r>
               <w:rPr>
@@ -32118,6 +32425,13 @@
                 <w:bCs/>
               </w:rPr>
             </w:pPr>
+            <w:r>
+              <w:rPr>
+                <w:b/>
+                <w:bCs/>
+              </w:rPr>
+              <w:t>Informations sur les agents d’une cellule</w:t>
+            </w:r>
           </w:p>
         </w:tc>
       </w:tr>
@@ -32174,6 +32488,13 @@
                 <w:bCs/>
               </w:rPr>
             </w:pPr>
+            <w:r>
+              <w:rPr>
+                <w:b/>
+                <w:bCs/>
+              </w:rPr>
+              <w:t>Pouvoir avoir la liste des agents, ainsi que les langues qu’ils pratiquent, d’une cellule donnée</w:t>
+            </w:r>
           </w:p>
         </w:tc>
       </w:tr>
@@ -32269,39 +32590,36 @@
               </w:rPr>
               <w:t xml:space="preserve">Table 1 : </w:t>
             </w:r>
-          </w:p>
-          <w:p>
-            <w:pPr>
-              <w:pStyle w:val="noncTableau"/>
-              <w:spacing w:before="120" w:after="120"/>
+            <w:r>
               <w:rPr>
                 <w:rFonts w:ascii="Verdana" w:hAnsi="Verdana"/>
                 <w:b/>
                 <w:bCs/>
                 <w:lang w:val="en-GB"/>
               </w:rPr>
-            </w:pPr>
-            <w:r>
+              <w:t>Cell</w:t>
+            </w:r>
+          </w:p>
+          <w:p>
+            <w:pPr>
+              <w:pStyle w:val="noncTableau"/>
+              <w:spacing w:before="120" w:after="120"/>
               <w:rPr>
                 <w:rFonts w:ascii="Verdana" w:hAnsi="Verdana"/>
                 <w:b/>
                 <w:bCs/>
                 <w:lang w:val="en-GB"/>
               </w:rPr>
-              <w:t>Table 2 :</w:t>
-            </w:r>
-          </w:p>
-          <w:p>
-            <w:pPr>
-              <w:pStyle w:val="noncTableau"/>
-              <w:spacing w:before="120" w:after="120"/>
+            </w:pPr>
+            <w:r>
               <w:rPr>
                 <w:rFonts w:ascii="Verdana" w:hAnsi="Verdana"/>
                 <w:b/>
                 <w:bCs/>
                 <w:lang w:val="en-GB"/>
               </w:rPr>
-            </w:pPr>
+              <w:t>Table 2 :</w:t>
+            </w:r>
             <w:r>
               <w:rPr>
                 <w:rFonts w:ascii="Verdana" w:hAnsi="Verdana"/>
@@ -32309,7 +32627,7 @@
                 <w:bCs/>
                 <w:lang w:val="en-GB"/>
               </w:rPr>
-              <w:t>Table 3 :</w:t>
+              <w:t xml:space="preserve"> Agent</w:t>
             </w:r>
           </w:p>
           <w:p>
@@ -32318,15 +32636,52 @@
               <w:spacing w:before="120" w:after="120"/>
               <w:rPr>
                 <w:rFonts w:ascii="Verdana" w:hAnsi="Verdana"/>
+                <w:b/>
+                <w:bCs/>
                 <w:lang w:val="en-GB"/>
               </w:rPr>
             </w:pPr>
             <w:r>
+              <w:rPr>
+                <w:rFonts w:ascii="Verdana" w:hAnsi="Verdana"/>
+                <w:b/>
+                <w:bCs/>
+                <w:lang w:val="en-GB"/>
+              </w:rPr>
+              <w:t>Table 3 :</w:t>
+            </w:r>
+            <w:r>
+              <w:rPr>
+                <w:rFonts w:ascii="Verdana" w:hAnsi="Verdana"/>
+                <w:b/>
+                <w:bCs/>
+                <w:lang w:val="en-GB"/>
+              </w:rPr>
+              <w:t xml:space="preserve"> Ability</w:t>
+            </w:r>
+          </w:p>
+          <w:p>
+            <w:pPr>
+              <w:pStyle w:val="noncTableau"/>
+              <w:spacing w:before="120" w:after="120"/>
               <w:rPr>
                 <w:rFonts w:ascii="Verdana" w:hAnsi="Verdana"/>
                 <w:lang w:val="en-GB"/>
               </w:rPr>
+            </w:pPr>
+            <w:r>
+              <w:rPr>
+                <w:rFonts w:ascii="Verdana" w:hAnsi="Verdana"/>
+                <w:lang w:val="en-GB"/>
+              </w:rPr>
               <w:t>Table 4 :</w:t>
+            </w:r>
+            <w:r>
+              <w:rPr>
+                <w:rFonts w:ascii="Verdana" w:hAnsi="Verdana"/>
+                <w:lang w:val="en-GB"/>
+              </w:rPr>
+              <w:t xml:space="preserve"> Language</w:t>
             </w:r>
           </w:p>
           <w:p>
@@ -32477,6 +32832,13 @@
                 <w:lang w:val="fr-BE"/>
               </w:rPr>
             </w:pPr>
+            <w:r>
+              <w:rPr>
+                <w:rFonts w:cs="Arial"/>
+                <w:lang w:val="fr-BE"/>
+              </w:rPr>
+              <w:t>Nom d’une cellule</w:t>
+            </w:r>
           </w:p>
         </w:tc>
         <w:tc>
@@ -32491,6 +32853,13 @@
                 <w:lang w:val="fr-BE"/>
               </w:rPr>
             </w:pPr>
+            <w:r>
+              <w:rPr>
+                <w:rFonts w:cs="Arial"/>
+                <w:lang w:val="fr-BE"/>
+              </w:rPr>
+              <w:t>texte</w:t>
+            </w:r>
           </w:p>
         </w:tc>
       </w:tr>
@@ -32717,6 +33086,15 @@
                 <w:lang w:val="fr-BE"/>
               </w:rPr>
             </w:pPr>
+            <w:proofErr w:type="spellStart"/>
+            <w:r>
+              <w:rPr>
+                <w:rFonts w:cs="Arial"/>
+                <w:lang w:val="fr-BE"/>
+              </w:rPr>
+              <w:t>last_Name</w:t>
+            </w:r>
+            <w:proofErr w:type="spellEnd"/>
           </w:p>
         </w:tc>
         <w:tc>
@@ -32731,6 +33109,13 @@
                 <w:lang w:val="fr-BE"/>
               </w:rPr>
             </w:pPr>
+            <w:r>
+              <w:rPr>
+                <w:rFonts w:cs="Arial"/>
+                <w:lang w:val="fr-BE"/>
+              </w:rPr>
+              <w:t>Agent</w:t>
+            </w:r>
           </w:p>
         </w:tc>
       </w:tr>
@@ -32747,6 +33132,15 @@
                 <w:lang w:val="fr-BE"/>
               </w:rPr>
             </w:pPr>
+            <w:proofErr w:type="spellStart"/>
+            <w:r>
+              <w:rPr>
+                <w:rFonts w:cs="Arial"/>
+                <w:lang w:val="fr-BE"/>
+              </w:rPr>
+              <w:t>first_Name</w:t>
+            </w:r>
+            <w:proofErr w:type="spellEnd"/>
           </w:p>
         </w:tc>
         <w:tc>
@@ -32761,6 +33155,13 @@
                 <w:lang w:val="fr-BE"/>
               </w:rPr>
             </w:pPr>
+            <w:r>
+              <w:rPr>
+                <w:rFonts w:cs="Arial"/>
+                <w:lang w:val="fr-BE"/>
+              </w:rPr>
+              <w:t>Agent</w:t>
+            </w:r>
           </w:p>
         </w:tc>
       </w:tr>
@@ -32777,6 +33178,15 @@
                 <w:lang w:val="fr-BE"/>
               </w:rPr>
             </w:pPr>
+            <w:proofErr w:type="spellStart"/>
+            <w:r>
+              <w:rPr>
+                <w:rFonts w:cs="Arial"/>
+                <w:lang w:val="fr-BE"/>
+              </w:rPr>
+              <w:t>name</w:t>
+            </w:r>
+            <w:proofErr w:type="spellEnd"/>
           </w:p>
         </w:tc>
         <w:tc>
@@ -32791,6 +33201,15 @@
                 <w:lang w:val="fr-BE"/>
               </w:rPr>
             </w:pPr>
+            <w:proofErr w:type="spellStart"/>
+            <w:r>
+              <w:rPr>
+                <w:rFonts w:cs="Arial"/>
+                <w:lang w:val="fr-BE"/>
+              </w:rPr>
+              <w:t>Language</w:t>
+            </w:r>
+            <w:proofErr w:type="spellEnd"/>
           </w:p>
         </w:tc>
       </w:tr>
@@ -32946,6 +33365,13 @@
                 <w:bCs/>
               </w:rPr>
             </w:pPr>
+            <w:r>
+              <w:rPr>
+                <w:b/>
+                <w:bCs/>
+              </w:rPr>
+              <w:t>Recherche de missions d’un agent</w:t>
+            </w:r>
           </w:p>
         </w:tc>
       </w:tr>
@@ -33002,6 +33428,27 @@
                 <w:bCs/>
               </w:rPr>
             </w:pPr>
+            <w:r>
+              <w:rPr>
+                <w:b/>
+                <w:bCs/>
+              </w:rPr>
+              <w:t xml:space="preserve">Obtenir la liste des missions et </w:t>
+            </w:r>
+            <w:r>
+              <w:rPr>
+                <w:b/>
+                <w:bCs/>
+              </w:rPr>
+              <w:t>le</w:t>
+            </w:r>
+            <w:r>
+              <w:rPr>
+                <w:b/>
+                <w:bCs/>
+              </w:rPr>
+              <w:t xml:space="preserve"> pays dans lequel elles se sont déroulées d’un agent donné, à une date donnée.</w:t>
+            </w:r>
           </w:p>
         </w:tc>
       </w:tr>
@@ -33097,39 +33544,36 @@
               </w:rPr>
               <w:t xml:space="preserve">Table 1 : </w:t>
             </w:r>
-          </w:p>
-          <w:p>
-            <w:pPr>
-              <w:pStyle w:val="noncTableau"/>
-              <w:spacing w:before="120" w:after="120"/>
+            <w:r>
               <w:rPr>
                 <w:rFonts w:ascii="Verdana" w:hAnsi="Verdana"/>
                 <w:b/>
                 <w:bCs/>
                 <w:lang w:val="en-GB"/>
               </w:rPr>
-            </w:pPr>
-            <w:r>
+              <w:t>Agent</w:t>
+            </w:r>
+          </w:p>
+          <w:p>
+            <w:pPr>
+              <w:pStyle w:val="noncTableau"/>
+              <w:spacing w:before="120" w:after="120"/>
               <w:rPr>
                 <w:rFonts w:ascii="Verdana" w:hAnsi="Verdana"/>
                 <w:b/>
                 <w:bCs/>
                 <w:lang w:val="en-GB"/>
               </w:rPr>
-              <w:t>Table 2 :</w:t>
-            </w:r>
-          </w:p>
-          <w:p>
-            <w:pPr>
-              <w:pStyle w:val="noncTableau"/>
-              <w:spacing w:before="120" w:after="120"/>
+            </w:pPr>
+            <w:r>
               <w:rPr>
                 <w:rFonts w:ascii="Verdana" w:hAnsi="Verdana"/>
                 <w:b/>
                 <w:bCs/>
                 <w:lang w:val="en-GB"/>
               </w:rPr>
-            </w:pPr>
+              <w:t>Table 2 :</w:t>
+            </w:r>
             <w:r>
               <w:rPr>
                 <w:rFonts w:ascii="Verdana" w:hAnsi="Verdana"/>
@@ -33137,7 +33581,7 @@
                 <w:bCs/>
                 <w:lang w:val="en-GB"/>
               </w:rPr>
-              <w:t>Table 3 :</w:t>
+              <w:t xml:space="preserve"> Attribution</w:t>
             </w:r>
           </w:p>
           <w:p>
@@ -33146,22 +33590,6 @@
               <w:spacing w:before="120" w:after="120"/>
               <w:rPr>
                 <w:rFonts w:ascii="Verdana" w:hAnsi="Verdana"/>
-                <w:lang w:val="en-GB"/>
-              </w:rPr>
-            </w:pPr>
-            <w:r>
-              <w:rPr>
-                <w:rFonts w:ascii="Verdana" w:hAnsi="Verdana"/>
-                <w:lang w:val="en-GB"/>
-              </w:rPr>
-              <w:t>Table 4 :</w:t>
-            </w:r>
-          </w:p>
-          <w:p>
-            <w:pPr>
-              <w:pStyle w:val="noncTableau"/>
-              <w:spacing w:before="120" w:after="120"/>
-              <w:rPr>
                 <w:b/>
                 <w:bCs/>
                 <w:lang w:val="en-GB"/>
@@ -33170,9 +33598,85 @@
             <w:r>
               <w:rPr>
                 <w:rFonts w:ascii="Verdana" w:hAnsi="Verdana"/>
+                <w:b/>
+                <w:bCs/>
                 <w:lang w:val="en-GB"/>
               </w:rPr>
+              <w:t>Table 3 :</w:t>
+            </w:r>
+            <w:r>
+              <w:rPr>
+                <w:rFonts w:ascii="Verdana" w:hAnsi="Verdana"/>
+                <w:b/>
+                <w:bCs/>
+                <w:lang w:val="en-GB"/>
+              </w:rPr>
+              <w:t>Mission</w:t>
+            </w:r>
+          </w:p>
+          <w:p>
+            <w:pPr>
+              <w:pStyle w:val="noncTableau"/>
+              <w:spacing w:before="120" w:after="120"/>
+              <w:rPr>
+                <w:rFonts w:ascii="Verdana" w:hAnsi="Verdana"/>
+                <w:lang w:val="en-GB"/>
+              </w:rPr>
+            </w:pPr>
+            <w:r>
+              <w:rPr>
+                <w:rFonts w:ascii="Verdana" w:hAnsi="Verdana"/>
+                <w:lang w:val="en-GB"/>
+              </w:rPr>
+              <w:t>Table 4 :</w:t>
+            </w:r>
+            <w:r>
+              <w:rPr>
+                <w:rFonts w:ascii="Verdana" w:hAnsi="Verdana"/>
+                <w:lang w:val="en-GB"/>
+              </w:rPr>
+              <w:t xml:space="preserve"> Region</w:t>
+            </w:r>
+          </w:p>
+          <w:p>
+            <w:pPr>
+              <w:pStyle w:val="noncTableau"/>
+              <w:spacing w:before="120" w:after="120"/>
+              <w:rPr>
+                <w:rFonts w:ascii="Verdana" w:hAnsi="Verdana"/>
+                <w:lang w:val="en-GB"/>
+              </w:rPr>
+            </w:pPr>
+            <w:r>
+              <w:rPr>
+                <w:rFonts w:ascii="Verdana" w:hAnsi="Verdana"/>
+                <w:lang w:val="en-GB"/>
+              </w:rPr>
               <w:t>Table 5 :</w:t>
+            </w:r>
+            <w:r>
+              <w:rPr>
+                <w:rFonts w:ascii="Verdana" w:hAnsi="Verdana"/>
+                <w:lang w:val="en-GB"/>
+              </w:rPr>
+              <w:t xml:space="preserve"> Location</w:t>
+            </w:r>
+          </w:p>
+          <w:p>
+            <w:pPr>
+              <w:pStyle w:val="noncTableau"/>
+              <w:spacing w:before="120" w:after="120"/>
+              <w:rPr>
+                <w:b/>
+                <w:bCs/>
+                <w:lang w:val="en-GB"/>
+              </w:rPr>
+            </w:pPr>
+            <w:r>
+              <w:rPr>
+                <w:lang w:val="en-GB"/>
+              </w:rPr>
+              <w:t>Table 6 : Country</w:t>
             </w:r>
           </w:p>
         </w:tc>
@@ -33289,6 +33793,13 @@
                 <w:lang w:val="fr-BE"/>
               </w:rPr>
             </w:pPr>
+            <w:r>
+              <w:rPr>
+                <w:rFonts w:cs="Arial"/>
+                <w:lang w:val="fr-BE"/>
+              </w:rPr>
+              <w:t>Nom d’un agent</w:t>
+            </w:r>
           </w:p>
         </w:tc>
         <w:tc>
@@ -33303,6 +33814,13 @@
                 <w:lang w:val="fr-BE"/>
               </w:rPr>
             </w:pPr>
+            <w:r>
+              <w:rPr>
+                <w:rFonts w:cs="Arial"/>
+                <w:lang w:val="fr-BE"/>
+              </w:rPr>
+              <w:t>texte</w:t>
+            </w:r>
           </w:p>
         </w:tc>
       </w:tr>
@@ -33319,6 +33837,13 @@
                 <w:lang w:val="fr-BE"/>
               </w:rPr>
             </w:pPr>
+            <w:r>
+              <w:rPr>
+                <w:rFonts w:cs="Arial"/>
+                <w:lang w:val="fr-BE"/>
+              </w:rPr>
+              <w:t>Prénom d’un agent</w:t>
+            </w:r>
           </w:p>
         </w:tc>
         <w:tc>
@@ -33333,6 +33858,13 @@
                 <w:lang w:val="fr-BE"/>
               </w:rPr>
             </w:pPr>
+            <w:r>
+              <w:rPr>
+                <w:rFonts w:cs="Arial"/>
+                <w:lang w:val="fr-BE"/>
+              </w:rPr>
+              <w:t>texte</w:t>
+            </w:r>
           </w:p>
         </w:tc>
       </w:tr>
@@ -33349,6 +33881,13 @@
                 <w:lang w:val="fr-BE"/>
               </w:rPr>
             </w:pPr>
+            <w:r>
+              <w:rPr>
+                <w:rFonts w:cs="Arial"/>
+                <w:lang w:val="fr-BE"/>
+              </w:rPr>
+              <w:t>Date</w:t>
+            </w:r>
           </w:p>
         </w:tc>
         <w:tc>
@@ -33363,6 +33902,13 @@
                 <w:lang w:val="fr-BE"/>
               </w:rPr>
             </w:pPr>
+            <w:r>
+              <w:rPr>
+                <w:rFonts w:cs="Arial"/>
+                <w:lang w:val="fr-BE"/>
+              </w:rPr>
+              <w:t>date</w:t>
+            </w:r>
           </w:p>
         </w:tc>
       </w:tr>
@@ -33521,6 +34067,13 @@
                 <w:lang w:val="fr-BE"/>
               </w:rPr>
             </w:pPr>
+            <w:r>
+              <w:rPr>
+                <w:rFonts w:cs="Arial"/>
+                <w:lang w:val="fr-BE"/>
+              </w:rPr>
+              <w:t>code</w:t>
+            </w:r>
           </w:p>
         </w:tc>
         <w:tc>
@@ -33535,6 +34088,13 @@
                 <w:lang w:val="fr-BE"/>
               </w:rPr>
             </w:pPr>
+            <w:r>
+              <w:rPr>
+                <w:rFonts w:cs="Arial"/>
+                <w:lang w:val="fr-BE"/>
+              </w:rPr>
+              <w:t>Mission</w:t>
+            </w:r>
           </w:p>
         </w:tc>
       </w:tr>
@@ -33551,6 +34111,13 @@
                 <w:lang w:val="fr-BE"/>
               </w:rPr>
             </w:pPr>
+            <w:r>
+              <w:rPr>
+                <w:rFonts w:cs="Arial"/>
+                <w:lang w:val="fr-BE"/>
+              </w:rPr>
+              <w:t>description</w:t>
+            </w:r>
           </w:p>
         </w:tc>
         <w:tc>
@@ -33565,6 +34132,13 @@
                 <w:lang w:val="fr-BE"/>
               </w:rPr>
             </w:pPr>
+            <w:r>
+              <w:rPr>
+                <w:rFonts w:cs="Arial"/>
+                <w:lang w:val="fr-BE"/>
+              </w:rPr>
+              <w:t>Mission</w:t>
+            </w:r>
           </w:p>
         </w:tc>
       </w:tr>
@@ -33581,6 +34155,15 @@
                 <w:lang w:val="fr-BE"/>
               </w:rPr>
             </w:pPr>
+            <w:proofErr w:type="spellStart"/>
+            <w:r>
+              <w:rPr>
+                <w:rFonts w:cs="Arial"/>
+                <w:lang w:val="fr-BE"/>
+              </w:rPr>
+              <w:t>name</w:t>
+            </w:r>
+            <w:proofErr w:type="spellEnd"/>
           </w:p>
         </w:tc>
         <w:tc>
@@ -33595,66 +34178,13 @@
                 <w:lang w:val="fr-BE"/>
               </w:rPr>
             </w:pPr>
-          </w:p>
-        </w:tc>
-      </w:tr>
-      <w:tr>
-        <w:tc>
-          <w:tcPr>
-            <w:tcW w:w="4106" w:type="dxa"/>
-            <w:shd w:val="clear" w:color="auto" w:fill="D9E2F3" w:themeFill="accent1" w:themeFillTint="33"/>
-          </w:tcPr>
-          <w:p>
-            <w:pPr>
-              <w:rPr>
-                <w:rFonts w:cs="Arial"/>
-                <w:lang w:val="fr-BE"/>
-              </w:rPr>
-            </w:pPr>
-          </w:p>
-        </w:tc>
-        <w:tc>
-          <w:tcPr>
-            <w:tcW w:w="4678" w:type="dxa"/>
-            <w:shd w:val="clear" w:color="auto" w:fill="D9E2F3" w:themeFill="accent1" w:themeFillTint="33"/>
-          </w:tcPr>
-          <w:p>
-            <w:pPr>
-              <w:rPr>
-                <w:rFonts w:cs="Arial"/>
-                <w:lang w:val="fr-BE"/>
-              </w:rPr>
-            </w:pPr>
-          </w:p>
-        </w:tc>
-      </w:tr>
-      <w:tr>
-        <w:tc>
-          <w:tcPr>
-            <w:tcW w:w="4106" w:type="dxa"/>
-            <w:shd w:val="clear" w:color="auto" w:fill="D9E2F3" w:themeFill="accent1" w:themeFillTint="33"/>
-          </w:tcPr>
-          <w:p>
-            <w:pPr>
-              <w:rPr>
-                <w:rFonts w:cs="Arial"/>
-                <w:lang w:val="fr-BE"/>
-              </w:rPr>
-            </w:pPr>
-          </w:p>
-        </w:tc>
-        <w:tc>
-          <w:tcPr>
-            <w:tcW w:w="4678" w:type="dxa"/>
-            <w:shd w:val="clear" w:color="auto" w:fill="D9E2F3" w:themeFill="accent1" w:themeFillTint="33"/>
-          </w:tcPr>
-          <w:p>
-            <w:pPr>
-              <w:rPr>
-                <w:rFonts w:cs="Arial"/>
-                <w:lang w:val="fr-BE"/>
-              </w:rPr>
-            </w:pPr>
+            <w:r>
+              <w:rPr>
+                <w:rFonts w:cs="Arial"/>
+                <w:lang w:val="fr-BE"/>
+              </w:rPr>
+              <w:t>Country</w:t>
+            </w:r>
           </w:p>
         </w:tc>
       </w:tr>
@@ -33753,6 +34283,13 @@
                 <w:bCs/>
               </w:rPr>
             </w:pPr>
+            <w:r>
+              <w:rPr>
+                <w:b/>
+                <w:bCs/>
+              </w:rPr>
+              <w:t>Recherche améliorée des missions d’un agent</w:t>
+            </w:r>
           </w:p>
         </w:tc>
       </w:tr>
@@ -33809,6 +34346,41 @@
                 <w:bCs/>
               </w:rPr>
             </w:pPr>
+            <w:r>
+              <w:rPr>
+                <w:b/>
+                <w:bCs/>
+              </w:rPr>
+              <w:t>Obtenir la liste des missions</w:t>
+            </w:r>
+            <w:r>
+              <w:rPr>
+                <w:b/>
+                <w:bCs/>
+              </w:rPr>
+              <w:t>, leur type</w:t>
+            </w:r>
+            <w:r>
+              <w:rPr>
+                <w:b/>
+                <w:bCs/>
+              </w:rPr>
+              <w:t xml:space="preserve"> et </w:t>
+            </w:r>
+            <w:r>
+              <w:rPr>
+                <w:b/>
+                <w:bCs/>
+              </w:rPr>
+              <w:t>le</w:t>
+            </w:r>
+            <w:r>
+              <w:rPr>
+                <w:b/>
+                <w:bCs/>
+              </w:rPr>
+              <w:t xml:space="preserve"> pays dans lequel elles se sont déroulées d’un agent donné</w:t>
+            </w:r>
           </w:p>
         </w:tc>
       </w:tr>
@@ -33904,39 +34476,36 @@
               </w:rPr>
               <w:t xml:space="preserve">Table 1 : </w:t>
             </w:r>
-          </w:p>
-          <w:p>
-            <w:pPr>
-              <w:pStyle w:val="noncTableau"/>
-              <w:spacing w:before="120" w:after="120"/>
+            <w:r>
               <w:rPr>
                 <w:rFonts w:ascii="Verdana" w:hAnsi="Verdana"/>
                 <w:b/>
                 <w:bCs/>
                 <w:lang w:val="en-GB"/>
               </w:rPr>
-            </w:pPr>
-            <w:r>
+              <w:t>Agent</w:t>
+            </w:r>
+          </w:p>
+          <w:p>
+            <w:pPr>
+              <w:pStyle w:val="noncTableau"/>
+              <w:spacing w:before="120" w:after="120"/>
               <w:rPr>
                 <w:rFonts w:ascii="Verdana" w:hAnsi="Verdana"/>
                 <w:b/>
                 <w:bCs/>
                 <w:lang w:val="en-GB"/>
               </w:rPr>
-              <w:t>Table 2 :</w:t>
-            </w:r>
-          </w:p>
-          <w:p>
-            <w:pPr>
-              <w:pStyle w:val="noncTableau"/>
-              <w:spacing w:before="120" w:after="120"/>
+            </w:pPr>
+            <w:r>
               <w:rPr>
                 <w:rFonts w:ascii="Verdana" w:hAnsi="Verdana"/>
                 <w:b/>
                 <w:bCs/>
                 <w:lang w:val="en-GB"/>
               </w:rPr>
-            </w:pPr>
+              <w:t>Table 2 :</w:t>
+            </w:r>
             <w:r>
               <w:rPr>
                 <w:rFonts w:ascii="Verdana" w:hAnsi="Verdana"/>
@@ -33944,7 +34513,7 @@
                 <w:bCs/>
                 <w:lang w:val="en-GB"/>
               </w:rPr>
-              <w:t>Table 3 :</w:t>
+              <w:t xml:space="preserve"> Attribution</w:t>
             </w:r>
           </w:p>
           <w:p>
@@ -33953,22 +34522,6 @@
               <w:spacing w:before="120" w:after="120"/>
               <w:rPr>
                 <w:rFonts w:ascii="Verdana" w:hAnsi="Verdana"/>
-                <w:lang w:val="en-GB"/>
-              </w:rPr>
-            </w:pPr>
-            <w:r>
-              <w:rPr>
-                <w:rFonts w:ascii="Verdana" w:hAnsi="Verdana"/>
-                <w:lang w:val="en-GB"/>
-              </w:rPr>
-              <w:t>Table 4 :</w:t>
-            </w:r>
-          </w:p>
-          <w:p>
-            <w:pPr>
-              <w:pStyle w:val="noncTableau"/>
-              <w:spacing w:before="120" w:after="120"/>
-              <w:rPr>
                 <w:b/>
                 <w:bCs/>
                 <w:lang w:val="en-GB"/>
@@ -33977,10 +34530,111 @@
             <w:r>
               <w:rPr>
                 <w:rFonts w:ascii="Verdana" w:hAnsi="Verdana"/>
+                <w:b/>
+                <w:bCs/>
                 <w:lang w:val="en-GB"/>
               </w:rPr>
+              <w:t>Table 3 :</w:t>
+            </w:r>
+            <w:r>
+              <w:rPr>
+                <w:rFonts w:ascii="Verdana" w:hAnsi="Verdana"/>
+                <w:b/>
+                <w:bCs/>
+                <w:lang w:val="en-GB"/>
+              </w:rPr>
+              <w:t xml:space="preserve"> Mission</w:t>
+            </w:r>
+          </w:p>
+          <w:p>
+            <w:pPr>
+              <w:pStyle w:val="noncTableau"/>
+              <w:spacing w:before="120" w:after="120"/>
+              <w:rPr>
+                <w:rFonts w:ascii="Verdana" w:hAnsi="Verdana"/>
+                <w:lang w:val="en-GB"/>
+              </w:rPr>
+            </w:pPr>
+            <w:r>
+              <w:rPr>
+                <w:rFonts w:ascii="Verdana" w:hAnsi="Verdana"/>
+                <w:lang w:val="en-GB"/>
+              </w:rPr>
+              <w:t>Table 4 :</w:t>
+            </w:r>
+            <w:r>
+              <w:rPr>
+                <w:rFonts w:ascii="Verdana" w:hAnsi="Verdana"/>
+                <w:lang w:val="en-GB"/>
+              </w:rPr>
+              <w:t xml:space="preserve"> Region</w:t>
+            </w:r>
+          </w:p>
+          <w:p>
+            <w:pPr>
+              <w:pStyle w:val="noncTableau"/>
+              <w:spacing w:before="120" w:after="120"/>
+              <w:rPr>
+                <w:rFonts w:ascii="Verdana" w:hAnsi="Verdana"/>
+                <w:lang w:val="en-GB"/>
+              </w:rPr>
+            </w:pPr>
+            <w:r>
+              <w:rPr>
+                <w:rFonts w:ascii="Verdana" w:hAnsi="Verdana"/>
+                <w:lang w:val="en-GB"/>
+              </w:rPr>
               <w:t>Table 5 :</w:t>
             </w:r>
+            <w:r>
+              <w:rPr>
+                <w:rFonts w:ascii="Verdana" w:hAnsi="Verdana"/>
+                <w:lang w:val="en-GB"/>
+              </w:rPr>
+              <w:t xml:space="preserve"> Location</w:t>
+            </w:r>
+          </w:p>
+          <w:p>
+            <w:pPr>
+              <w:pStyle w:val="noncTableau"/>
+              <w:spacing w:before="120" w:after="120"/>
+              <w:rPr>
+                <w:rFonts w:ascii="Verdana" w:hAnsi="Verdana"/>
+                <w:lang w:val="en-GB"/>
+              </w:rPr>
+            </w:pPr>
+            <w:r>
+              <w:rPr>
+                <w:rFonts w:ascii="Verdana" w:hAnsi="Verdana"/>
+                <w:lang w:val="en-GB"/>
+              </w:rPr>
+              <w:t>Table 6 : Country</w:t>
+            </w:r>
+          </w:p>
+          <w:p>
+            <w:pPr>
+              <w:pStyle w:val="noncTableau"/>
+              <w:spacing w:before="120" w:after="120"/>
+              <w:rPr>
+                <w:b/>
+                <w:bCs/>
+                <w:lang w:val="en-GB"/>
+              </w:rPr>
+            </w:pPr>
+            <w:r>
+              <w:rPr>
+                <w:lang w:val="en-GB"/>
+              </w:rPr>
+              <w:t xml:space="preserve">Table 7 : </w:t>
+            </w:r>
+            <w:proofErr w:type="spellStart"/>
+            <w:r>
+              <w:rPr>
+                <w:lang w:val="en-GB"/>
+              </w:rPr>
+              <w:t>Mission_Type</w:t>
+            </w:r>
+            <w:proofErr w:type="spellEnd"/>
           </w:p>
         </w:tc>
       </w:tr>
@@ -34096,6 +34750,13 @@
                 <w:lang w:val="fr-BE"/>
               </w:rPr>
             </w:pPr>
+            <w:r>
+              <w:rPr>
+                <w:rFonts w:cs="Arial"/>
+                <w:lang w:val="fr-BE"/>
+              </w:rPr>
+              <w:t>Nom d’un agent</w:t>
+            </w:r>
           </w:p>
         </w:tc>
         <w:tc>
@@ -34110,6 +34771,13 @@
                 <w:lang w:val="fr-BE"/>
               </w:rPr>
             </w:pPr>
+            <w:r>
+              <w:rPr>
+                <w:rFonts w:cs="Arial"/>
+                <w:lang w:val="fr-BE"/>
+              </w:rPr>
+              <w:t>texte</w:t>
+            </w:r>
           </w:p>
         </w:tc>
       </w:tr>
@@ -34126,6 +34794,13 @@
                 <w:lang w:val="fr-BE"/>
               </w:rPr>
             </w:pPr>
+            <w:r>
+              <w:rPr>
+                <w:rFonts w:cs="Arial"/>
+                <w:lang w:val="fr-BE"/>
+              </w:rPr>
+              <w:t>Prénom d’un agent</w:t>
+            </w:r>
           </w:p>
         </w:tc>
         <w:tc>
@@ -34140,6 +34815,13 @@
                 <w:lang w:val="fr-BE"/>
               </w:rPr>
             </w:pPr>
+            <w:r>
+              <w:rPr>
+                <w:rFonts w:cs="Arial"/>
+                <w:lang w:val="fr-BE"/>
+              </w:rPr>
+              <w:t>texte</w:t>
+            </w:r>
           </w:p>
         </w:tc>
       </w:tr>
@@ -34328,6 +35010,13 @@
                 <w:lang w:val="fr-BE"/>
               </w:rPr>
             </w:pPr>
+            <w:r>
+              <w:rPr>
+                <w:rFonts w:cs="Arial"/>
+                <w:lang w:val="fr-BE"/>
+              </w:rPr>
+              <w:t>code</w:t>
+            </w:r>
           </w:p>
         </w:tc>
         <w:tc>
@@ -34342,6 +35031,13 @@
                 <w:lang w:val="fr-BE"/>
               </w:rPr>
             </w:pPr>
+            <w:r>
+              <w:rPr>
+                <w:rFonts w:cs="Arial"/>
+                <w:lang w:val="fr-BE"/>
+              </w:rPr>
+              <w:t>Mission</w:t>
+            </w:r>
           </w:p>
         </w:tc>
       </w:tr>
@@ -34358,6 +35054,13 @@
                 <w:lang w:val="fr-BE"/>
               </w:rPr>
             </w:pPr>
+            <w:r>
+              <w:rPr>
+                <w:rFonts w:cs="Arial"/>
+                <w:lang w:val="fr-BE"/>
+              </w:rPr>
+              <w:t>description</w:t>
+            </w:r>
           </w:p>
         </w:tc>
         <w:tc>
@@ -34372,6 +35075,13 @@
                 <w:lang w:val="fr-BE"/>
               </w:rPr>
             </w:pPr>
+            <w:r>
+              <w:rPr>
+                <w:rFonts w:cs="Arial"/>
+                <w:lang w:val="fr-BE"/>
+              </w:rPr>
+              <w:t>Mission</w:t>
+            </w:r>
           </w:p>
         </w:tc>
       </w:tr>
@@ -34388,6 +35098,15 @@
                 <w:lang w:val="fr-BE"/>
               </w:rPr>
             </w:pPr>
+            <w:proofErr w:type="spellStart"/>
+            <w:r>
+              <w:rPr>
+                <w:rFonts w:cs="Arial"/>
+                <w:lang w:val="fr-BE"/>
+              </w:rPr>
+              <w:t>name</w:t>
+            </w:r>
+            <w:proofErr w:type="spellEnd"/>
           </w:p>
         </w:tc>
         <w:tc>
@@ -34402,6 +35121,13 @@
                 <w:lang w:val="fr-BE"/>
               </w:rPr>
             </w:pPr>
+            <w:r>
+              <w:rPr>
+                <w:rFonts w:cs="Arial"/>
+                <w:lang w:val="fr-BE"/>
+              </w:rPr>
+              <w:t>Country</w:t>
+            </w:r>
           </w:p>
         </w:tc>
       </w:tr>
@@ -34418,6 +35144,16 @@
                 <w:lang w:val="fr-BE"/>
               </w:rPr>
             </w:pPr>
+            <w:proofErr w:type="spellStart"/>
+            <w:r>
+              <w:rPr>
+                <w:rFonts w:cs="Arial"/>
+                <w:lang w:val="fr-BE"/>
+              </w:rPr>
+              <w:lastRenderedPageBreak/>
+              <w:t>name</w:t>
+            </w:r>
+            <w:proofErr w:type="spellEnd"/>
           </w:p>
         </w:tc>
         <w:tc>
@@ -34432,6 +35168,15 @@
                 <w:lang w:val="fr-BE"/>
               </w:rPr>
             </w:pPr>
+            <w:proofErr w:type="spellStart"/>
+            <w:r>
+              <w:rPr>
+                <w:rFonts w:cs="Arial"/>
+                <w:lang w:val="fr-BE"/>
+              </w:rPr>
+              <w:t>Mission_Type</w:t>
+            </w:r>
+            <w:proofErr w:type="spellEnd"/>
           </w:p>
         </w:tc>
       </w:tr>
@@ -34506,7 +35251,6 @@
         <w:rPr>
           <w:lang w:val="fr-BE"/>
         </w:rPr>
-        <w:lastRenderedPageBreak/>
         <w:t>Tâche métier</w:t>
       </w:r>
     </w:p>

</xml_diff>

<commit_message>
Ajout de modifications dans le word + suppression dans readMe
</commit_message>
<xml_diff>
--- a/Dossier énoncé examen Java – 2024 - BECKX Jérémy & LAMBERT Thomas.docx
+++ b/Dossier énoncé examen Java – 2024 - BECKX Jérémy & LAMBERT Thomas.docx
@@ -1716,6 +1716,7 @@
               <w:rPr>
                 <w:b/>
                 <w:bCs/>
+                <w:noProof/>
               </w:rPr>
               <w:drawing>
                 <wp:inline distT="0" distB="0" distL="0" distR="0" wp14:anchorId="5F7DD985" wp14:editId="7A0EBC79">
@@ -1829,6 +1830,7 @@
               <w:rPr>
                 <w:b/>
                 <w:bCs/>
+                <w:noProof/>
               </w:rPr>
               <w:drawing>
                 <wp:inline distT="0" distB="0" distL="0" distR="0" wp14:anchorId="11AC8D7F" wp14:editId="23BD033A">
@@ -12746,21 +12748,7 @@
                 <w:rFonts w:cs="Arial"/>
                 <w:lang w:val="fr-BE"/>
               </w:rPr>
-              <w:t xml:space="preserve">La date de </w:t>
-            </w:r>
-            <w:r>
-              <w:rPr>
-                <w:rFonts w:cs="Arial"/>
-                <w:lang w:val="fr-BE"/>
-              </w:rPr>
-              <w:t>fin</w:t>
-            </w:r>
-            <w:r>
-              <w:rPr>
-                <w:rFonts w:cs="Arial"/>
-                <w:lang w:val="fr-BE"/>
-              </w:rPr>
-              <w:t xml:space="preserve"> de la mission</w:t>
+              <w:t>La date de fin de la mission</w:t>
             </w:r>
           </w:p>
         </w:tc>
@@ -32430,7 +32418,21 @@
                 <w:b/>
                 <w:bCs/>
               </w:rPr>
-              <w:t>Informations sur les agents d’une cellule</w:t>
+              <w:t xml:space="preserve">Quelles sont les langues parlées par les agents </w:t>
+            </w:r>
+            <w:r>
+              <w:rPr>
+                <w:b/>
+                <w:bCs/>
+              </w:rPr>
+              <w:t xml:space="preserve">d’un certains âges </w:t>
+            </w:r>
+            <w:r>
+              <w:rPr>
+                <w:b/>
+                <w:bCs/>
+              </w:rPr>
+              <w:t>au sein d’une cellule ?</w:t>
             </w:r>
           </w:p>
         </w:tc>
@@ -32493,7 +32495,21 @@
                 <w:b/>
                 <w:bCs/>
               </w:rPr>
-              <w:t>Pouvoir avoir la liste des agents, ainsi que les langues qu’ils pratiquent, d’une cellule donnée</w:t>
+              <w:t>Pouvoir avoir la liste des agents</w:t>
+            </w:r>
+            <w:r>
+              <w:rPr>
+                <w:b/>
+                <w:bCs/>
+              </w:rPr>
+              <w:t xml:space="preserve"> filtrés sur leurs âges</w:t>
+            </w:r>
+            <w:r>
+              <w:rPr>
+                <w:b/>
+                <w:bCs/>
+              </w:rPr>
+              <w:t>, ainsi que les langues qu’ils pratiquent, d’une cellule donnée</w:t>
             </w:r>
           </w:p>
         </w:tc>
@@ -33309,7 +33325,6 @@
         <w:pStyle w:val="Titre3"/>
       </w:pPr>
       <w:r>
-        <w:lastRenderedPageBreak/>
         <w:t>Recherche 2</w:t>
       </w:r>
     </w:p>
@@ -33370,7 +33385,21 @@
                 <w:b/>
                 <w:bCs/>
               </w:rPr>
-              <w:t>Recherche de missions d’un agent</w:t>
+              <w:t xml:space="preserve">Dans quels pays </w:t>
+            </w:r>
+            <w:r>
+              <w:rPr>
+                <w:b/>
+                <w:bCs/>
+              </w:rPr>
+              <w:t>se</w:t>
+            </w:r>
+            <w:r>
+              <w:rPr>
+                <w:b/>
+                <w:bCs/>
+              </w:rPr>
+              <w:t xml:space="preserve"> sont déroulées les missions d’un agent ?</w:t>
             </w:r>
           </w:p>
         </w:tc>
@@ -33447,7 +33476,7 @@
                 <w:b/>
                 <w:bCs/>
               </w:rPr>
-              <w:t xml:space="preserve"> pays dans lequel elles se sont déroulées d’un agent donné, à une date donnée.</w:t>
+              <w:t xml:space="preserve"> pays dans lequel elles se sont déroulées d’un agent donné</w:t>
             </w:r>
           </w:p>
         </w:tc>
@@ -33611,6 +33640,15 @@
                 <w:bCs/>
                 <w:lang w:val="en-GB"/>
               </w:rPr>
+              <w:t xml:space="preserve"> </w:t>
+            </w:r>
+            <w:r>
+              <w:rPr>
+                <w:rFonts w:ascii="Verdana" w:hAnsi="Verdana"/>
+                <w:b/>
+                <w:bCs/>
+                <w:lang w:val="en-GB"/>
+              </w:rPr>
               <w:t>Mission</w:t>
             </w:r>
           </w:p>
@@ -33886,7 +33924,7 @@
                 <w:rFonts w:cs="Arial"/>
                 <w:lang w:val="fr-BE"/>
               </w:rPr>
-              <w:t>Date</w:t>
+              <w:t>Matricule [0..1]</w:t>
             </w:r>
           </w:p>
         </w:tc>
@@ -33907,12 +33945,25 @@
                 <w:rFonts w:cs="Arial"/>
                 <w:lang w:val="fr-BE"/>
               </w:rPr>
-              <w:t>date</w:t>
+              <w:t>nombre</w:t>
             </w:r>
           </w:p>
         </w:tc>
       </w:tr>
     </w:tbl>
+    <w:p>
+      <w:pPr>
+        <w:tabs>
+          <w:tab w:val="left" w:pos="1134"/>
+        </w:tabs>
+        <w:rPr>
+          <w:rFonts w:cs="Arial"/>
+          <w:bCs/>
+          <w:szCs w:val="22"/>
+          <w:lang w:val="fr-BE"/>
+        </w:rPr>
+      </w:pPr>
+    </w:p>
     <w:p>
       <w:pPr>
         <w:tabs>
@@ -34224,7 +34275,6 @@
         <w:pStyle w:val="Titre3"/>
       </w:pPr>
       <w:r>
-        <w:lastRenderedPageBreak/>
         <w:t xml:space="preserve">Recherche </w:t>
       </w:r>
       <w:r>
@@ -34285,10 +34335,39 @@
             </w:pPr>
             <w:r>
               <w:rPr>
-                <w:b/>
-                <w:bCs/>
-              </w:rPr>
-              <w:t>Recherche améliorée des missions d’un agent</w:t>
+                <w:rFonts w:ascii="Noto Sans" w:hAnsi="Noto Sans" w:cs="Noto Sans"/>
+              </w:rPr>
+              <w:t>Quels contacts</w:t>
+            </w:r>
+            <w:r>
+              <w:rPr>
+                <w:rFonts w:ascii="Noto Sans" w:hAnsi="Noto Sans" w:cs="Noto Sans"/>
+              </w:rPr>
+              <w:t xml:space="preserve"> sont</w:t>
+            </w:r>
+            <w:r>
+              <w:rPr>
+                <w:rFonts w:ascii="Noto Sans" w:hAnsi="Noto Sans" w:cs="Noto Sans"/>
+              </w:rPr>
+              <w:t xml:space="preserve"> </w:t>
+            </w:r>
+            <w:r>
+              <w:rPr>
+                <w:rFonts w:ascii="Noto Sans" w:hAnsi="Noto Sans" w:cs="Noto Sans"/>
+              </w:rPr>
+              <w:t>disponible</w:t>
+            </w:r>
+            <w:r>
+              <w:rPr>
+                <w:rFonts w:ascii="Noto Sans" w:hAnsi="Noto Sans" w:cs="Noto Sans"/>
+              </w:rPr>
+              <w:t xml:space="preserve"> pour une mission</w:t>
+            </w:r>
+            <w:r>
+              <w:rPr>
+                <w:rFonts w:ascii="Noto Sans" w:hAnsi="Noto Sans" w:cs="Noto Sans"/>
+              </w:rPr>
+              <w:t> ?</w:t>
             </w:r>
           </w:p>
         </w:tc>
@@ -34351,35 +34430,42 @@
                 <w:b/>
                 <w:bCs/>
               </w:rPr>
-              <w:t>Obtenir la liste des missions</w:t>
+              <w:t>Obtenir</w:t>
             </w:r>
             <w:r>
               <w:rPr>
                 <w:b/>
                 <w:bCs/>
               </w:rPr>
-              <w:t>, leur type</w:t>
+              <w:t xml:space="preserve"> le nom des contacts disponibles </w:t>
             </w:r>
             <w:r>
               <w:rPr>
                 <w:b/>
                 <w:bCs/>
               </w:rPr>
-              <w:t xml:space="preserve"> et </w:t>
+              <w:t>d’un</w:t>
             </w:r>
             <w:r>
               <w:rPr>
                 <w:b/>
                 <w:bCs/>
               </w:rPr>
-              <w:t>le</w:t>
+              <w:t xml:space="preserve">e mission </w:t>
             </w:r>
             <w:r>
               <w:rPr>
                 <w:b/>
                 <w:bCs/>
               </w:rPr>
-              <w:t xml:space="preserve"> pays dans lequel elles se sont déroulées d’un agent donné</w:t>
+              <w:t>donné</w:t>
+            </w:r>
+            <w:r>
+              <w:rPr>
+                <w:b/>
+                <w:bCs/>
+              </w:rPr>
+              <w:t>e</w:t>
             </w:r>
           </w:p>
         </w:tc>
@@ -34483,7 +34569,7 @@
                 <w:bCs/>
                 <w:lang w:val="en-GB"/>
               </w:rPr>
-              <w:t>Agent</w:t>
+              <w:t>Mission</w:t>
             </w:r>
           </w:p>
           <w:p>
@@ -34513,29 +34599,29 @@
                 <w:bCs/>
                 <w:lang w:val="en-GB"/>
               </w:rPr>
-              <w:t xml:space="preserve"> Attribution</w:t>
-            </w:r>
-          </w:p>
-          <w:p>
-            <w:pPr>
-              <w:pStyle w:val="noncTableau"/>
-              <w:spacing w:before="120" w:after="120"/>
+              <w:t xml:space="preserve"> </w:t>
+            </w:r>
+            <w:r>
               <w:rPr>
                 <w:rFonts w:ascii="Verdana" w:hAnsi="Verdana"/>
                 <w:b/>
                 <w:bCs/>
                 <w:lang w:val="en-GB"/>
               </w:rPr>
-            </w:pPr>
-            <w:r>
+              <w:t>Region</w:t>
+            </w:r>
+          </w:p>
+          <w:p>
+            <w:pPr>
+              <w:pStyle w:val="noncTableau"/>
+              <w:spacing w:before="120" w:after="120"/>
               <w:rPr>
                 <w:rFonts w:ascii="Verdana" w:hAnsi="Verdana"/>
                 <w:b/>
                 <w:bCs/>
                 <w:lang w:val="en-GB"/>
               </w:rPr>
-              <w:t>Table 3 :</w:t>
-            </w:r>
+            </w:pPr>
             <w:r>
               <w:rPr>
                 <w:rFonts w:ascii="Verdana" w:hAnsi="Verdana"/>
@@ -34543,98 +34629,88 @@
                 <w:bCs/>
                 <w:lang w:val="en-GB"/>
               </w:rPr>
-              <w:t xml:space="preserve"> Mission</w:t>
-            </w:r>
-          </w:p>
-          <w:p>
-            <w:pPr>
-              <w:pStyle w:val="noncTableau"/>
-              <w:spacing w:before="120" w:after="120"/>
+              <w:t>Table 3 :</w:t>
+            </w:r>
+            <w:r>
               <w:rPr>
                 <w:rFonts w:ascii="Verdana" w:hAnsi="Verdana"/>
-                <w:lang w:val="en-GB"/>
-              </w:rPr>
-            </w:pPr>
-            <w:r>
-              <w:rPr>
-                <w:rFonts w:ascii="Verdana" w:hAnsi="Verdana"/>
-                <w:lang w:val="en-GB"/>
-              </w:rPr>
-              <w:t>Table 4 :</w:t>
-            </w:r>
-            <w:r>
-              <w:rPr>
-                <w:rFonts w:ascii="Verdana" w:hAnsi="Verdana"/>
-                <w:lang w:val="en-GB"/>
-              </w:rPr>
-              <w:t xml:space="preserve"> Region</w:t>
-            </w:r>
-          </w:p>
-          <w:p>
-            <w:pPr>
-              <w:pStyle w:val="noncTableau"/>
-              <w:spacing w:before="120" w:after="120"/>
-              <w:rPr>
-                <w:rFonts w:ascii="Verdana" w:hAnsi="Verdana"/>
-                <w:lang w:val="en-GB"/>
-              </w:rPr>
-            </w:pPr>
-            <w:r>
-              <w:rPr>
-                <w:rFonts w:ascii="Verdana" w:hAnsi="Verdana"/>
-                <w:lang w:val="en-GB"/>
-              </w:rPr>
-              <w:t>Table 5 :</w:t>
-            </w:r>
-            <w:r>
-              <w:rPr>
-                <w:rFonts w:ascii="Verdana" w:hAnsi="Verdana"/>
-                <w:lang w:val="en-GB"/>
-              </w:rPr>
-              <w:t xml:space="preserve"> Location</w:t>
-            </w:r>
-          </w:p>
-          <w:p>
-            <w:pPr>
-              <w:pStyle w:val="noncTableau"/>
-              <w:spacing w:before="120" w:after="120"/>
-              <w:rPr>
-                <w:rFonts w:ascii="Verdana" w:hAnsi="Verdana"/>
-                <w:lang w:val="en-GB"/>
-              </w:rPr>
-            </w:pPr>
-            <w:r>
-              <w:rPr>
-                <w:rFonts w:ascii="Verdana" w:hAnsi="Verdana"/>
-                <w:lang w:val="en-GB"/>
-              </w:rPr>
-              <w:t>Table 6 : Country</w:t>
-            </w:r>
-          </w:p>
-          <w:p>
-            <w:pPr>
-              <w:pStyle w:val="noncTableau"/>
-              <w:spacing w:before="120" w:after="120"/>
-              <w:rPr>
                 <w:b/>
                 <w:bCs/>
                 <w:lang w:val="en-GB"/>
               </w:rPr>
-            </w:pPr>
-            <w:r>
-              <w:rPr>
+              <w:t xml:space="preserve"> </w:t>
+            </w:r>
+            <w:r>
+              <w:rPr>
+                <w:rFonts w:ascii="Verdana" w:hAnsi="Verdana"/>
+                <w:b/>
+                <w:bCs/>
                 <w:lang w:val="en-GB"/>
               </w:rPr>
-              <w:t xml:space="preserve">Table 7 : </w:t>
-            </w:r>
-            <w:proofErr w:type="spellStart"/>
-            <w:r>
-              <w:rPr>
+              <w:t>Location</w:t>
+            </w:r>
+          </w:p>
+          <w:p>
+            <w:pPr>
+              <w:pStyle w:val="noncTableau"/>
+              <w:spacing w:before="120" w:after="120"/>
+              <w:rPr>
+                <w:rFonts w:ascii="Verdana" w:hAnsi="Verdana"/>
                 <w:lang w:val="en-GB"/>
               </w:rPr>
-              <w:t>Mission_Type</w:t>
-            </w:r>
-            <w:proofErr w:type="spellEnd"/>
+            </w:pPr>
+            <w:r>
+              <w:rPr>
+                <w:rFonts w:ascii="Verdana" w:hAnsi="Verdana"/>
+                <w:lang w:val="en-GB"/>
+              </w:rPr>
+              <w:t>Table 4 :</w:t>
+            </w:r>
+            <w:r>
+              <w:rPr>
+                <w:rFonts w:ascii="Verdana" w:hAnsi="Verdana"/>
+                <w:lang w:val="en-GB"/>
+              </w:rPr>
+              <w:t xml:space="preserve"> </w:t>
+            </w:r>
+            <w:r>
+              <w:rPr>
+                <w:rFonts w:ascii="Verdana" w:hAnsi="Verdana"/>
+                <w:lang w:val="en-GB"/>
+              </w:rPr>
+              <w:t>Coverage</w:t>
+            </w:r>
+          </w:p>
+          <w:p>
+            <w:pPr>
+              <w:pStyle w:val="noncTableau"/>
+              <w:spacing w:before="120" w:after="120"/>
+              <w:rPr>
+                <w:rFonts w:ascii="Verdana" w:hAnsi="Verdana"/>
+                <w:lang w:val="en-GB"/>
+              </w:rPr>
+            </w:pPr>
+            <w:r>
+              <w:rPr>
+                <w:rFonts w:ascii="Verdana" w:hAnsi="Verdana"/>
+                <w:lang w:val="en-GB"/>
+              </w:rPr>
+              <w:t>Table 5 :</w:t>
+            </w:r>
+            <w:r>
+              <w:rPr>
+                <w:rFonts w:ascii="Verdana" w:hAnsi="Verdana"/>
+                <w:lang w:val="en-GB"/>
+              </w:rPr>
+              <w:t xml:space="preserve"> </w:t>
+            </w:r>
+            <w:r>
+              <w:rPr>
+                <w:rFonts w:ascii="Verdana" w:hAnsi="Verdana"/>
+                <w:lang w:val="en-GB"/>
+              </w:rPr>
+              <w:t>Contact</w:t>
+            </w:r>
           </w:p>
         </w:tc>
       </w:tr>
@@ -34755,7 +34831,7 @@
                 <w:rFonts w:cs="Arial"/>
                 <w:lang w:val="fr-BE"/>
               </w:rPr>
-              <w:t>Nom d’un agent</w:t>
+              <w:t>Code ??</w:t>
             </w:r>
           </w:p>
         </w:tc>
@@ -34776,7 +34852,7 @@
                 <w:rFonts w:cs="Arial"/>
                 <w:lang w:val="fr-BE"/>
               </w:rPr>
-              <w:t>texte</w:t>
+              <w:t>nombre</w:t>
             </w:r>
           </w:p>
         </w:tc>
@@ -34794,13 +34870,6 @@
                 <w:lang w:val="fr-BE"/>
               </w:rPr>
             </w:pPr>
-            <w:r>
-              <w:rPr>
-                <w:rFonts w:cs="Arial"/>
-                <w:lang w:val="fr-BE"/>
-              </w:rPr>
-              <w:t>Prénom d’un agent</w:t>
-            </w:r>
           </w:p>
         </w:tc>
         <w:tc>
@@ -34815,13 +34884,6 @@
                 <w:lang w:val="fr-BE"/>
               </w:rPr>
             </w:pPr>
-            <w:r>
-              <w:rPr>
-                <w:rFonts w:cs="Arial"/>
-                <w:lang w:val="fr-BE"/>
-              </w:rPr>
-              <w:t>texte</w:t>
-            </w:r>
           </w:p>
         </w:tc>
       </w:tr>
@@ -35010,13 +35072,15 @@
                 <w:lang w:val="fr-BE"/>
               </w:rPr>
             </w:pPr>
-            <w:r>
-              <w:rPr>
-                <w:rFonts w:cs="Arial"/>
-                <w:lang w:val="fr-BE"/>
-              </w:rPr>
-              <w:t>code</w:t>
-            </w:r>
+            <w:proofErr w:type="spellStart"/>
+            <w:r>
+              <w:rPr>
+                <w:rFonts w:cs="Arial"/>
+                <w:lang w:val="fr-BE"/>
+              </w:rPr>
+              <w:t>pseudonym</w:t>
+            </w:r>
+            <w:proofErr w:type="spellEnd"/>
           </w:p>
         </w:tc>
         <w:tc>
@@ -35036,7 +35100,7 @@
                 <w:rFonts w:cs="Arial"/>
                 <w:lang w:val="fr-BE"/>
               </w:rPr>
-              <w:t>Mission</w:t>
+              <w:t>Contacts</w:t>
             </w:r>
           </w:p>
         </w:tc>
@@ -35054,13 +35118,6 @@
                 <w:lang w:val="fr-BE"/>
               </w:rPr>
             </w:pPr>
-            <w:r>
-              <w:rPr>
-                <w:rFonts w:cs="Arial"/>
-                <w:lang w:val="fr-BE"/>
-              </w:rPr>
-              <w:t>description</w:t>
-            </w:r>
           </w:p>
         </w:tc>
         <w:tc>
@@ -35075,13 +35132,6 @@
                 <w:lang w:val="fr-BE"/>
               </w:rPr>
             </w:pPr>
-            <w:r>
-              <w:rPr>
-                <w:rFonts w:cs="Arial"/>
-                <w:lang w:val="fr-BE"/>
-              </w:rPr>
-              <w:t>Mission</w:t>
-            </w:r>
           </w:p>
         </w:tc>
       </w:tr>
@@ -35098,15 +35148,6 @@
                 <w:lang w:val="fr-BE"/>
               </w:rPr>
             </w:pPr>
-            <w:proofErr w:type="spellStart"/>
-            <w:r>
-              <w:rPr>
-                <w:rFonts w:cs="Arial"/>
-                <w:lang w:val="fr-BE"/>
-              </w:rPr>
-              <w:t>name</w:t>
-            </w:r>
-            <w:proofErr w:type="spellEnd"/>
           </w:p>
         </w:tc>
         <w:tc>
@@ -35121,13 +35162,6 @@
                 <w:lang w:val="fr-BE"/>
               </w:rPr>
             </w:pPr>
-            <w:r>
-              <w:rPr>
-                <w:rFonts w:cs="Arial"/>
-                <w:lang w:val="fr-BE"/>
-              </w:rPr>
-              <w:t>Country</w:t>
-            </w:r>
           </w:p>
         </w:tc>
       </w:tr>
@@ -35144,16 +35178,6 @@
                 <w:lang w:val="fr-BE"/>
               </w:rPr>
             </w:pPr>
-            <w:proofErr w:type="spellStart"/>
-            <w:r>
-              <w:rPr>
-                <w:rFonts w:cs="Arial"/>
-                <w:lang w:val="fr-BE"/>
-              </w:rPr>
-              <w:lastRenderedPageBreak/>
-              <w:t>name</w:t>
-            </w:r>
-            <w:proofErr w:type="spellEnd"/>
           </w:p>
         </w:tc>
         <w:tc>
@@ -35165,73 +35189,6 @@
             <w:pPr>
               <w:rPr>
                 <w:rFonts w:cs="Arial"/>
-                <w:lang w:val="fr-BE"/>
-              </w:rPr>
-            </w:pPr>
-            <w:proofErr w:type="spellStart"/>
-            <w:r>
-              <w:rPr>
-                <w:rFonts w:cs="Arial"/>
-                <w:lang w:val="fr-BE"/>
-              </w:rPr>
-              <w:t>Mission_Type</w:t>
-            </w:r>
-            <w:proofErr w:type="spellEnd"/>
-          </w:p>
-        </w:tc>
-      </w:tr>
-      <w:tr>
-        <w:tc>
-          <w:tcPr>
-            <w:tcW w:w="4106" w:type="dxa"/>
-            <w:shd w:val="clear" w:color="auto" w:fill="D9E2F3" w:themeFill="accent1" w:themeFillTint="33"/>
-          </w:tcPr>
-          <w:p>
-            <w:pPr>
-              <w:rPr>
-                <w:rFonts w:cs="Arial"/>
-                <w:lang w:val="fr-BE"/>
-              </w:rPr>
-            </w:pPr>
-          </w:p>
-        </w:tc>
-        <w:tc>
-          <w:tcPr>
-            <w:tcW w:w="4678" w:type="dxa"/>
-            <w:shd w:val="clear" w:color="auto" w:fill="D9E2F3" w:themeFill="accent1" w:themeFillTint="33"/>
-          </w:tcPr>
-          <w:p>
-            <w:pPr>
-              <w:rPr>
-                <w:rFonts w:cs="Arial"/>
-                <w:lang w:val="fr-BE"/>
-              </w:rPr>
-            </w:pPr>
-          </w:p>
-        </w:tc>
-      </w:tr>
-      <w:tr>
-        <w:tc>
-          <w:tcPr>
-            <w:tcW w:w="4106" w:type="dxa"/>
-            <w:shd w:val="clear" w:color="auto" w:fill="D9E2F3" w:themeFill="accent1" w:themeFillTint="33"/>
-          </w:tcPr>
-          <w:p>
-            <w:pPr>
-              <w:rPr>
-                <w:lang w:val="fr-BE"/>
-              </w:rPr>
-            </w:pPr>
-          </w:p>
-        </w:tc>
-        <w:tc>
-          <w:tcPr>
-            <w:tcW w:w="4678" w:type="dxa"/>
-            <w:shd w:val="clear" w:color="auto" w:fill="D9E2F3" w:themeFill="accent1" w:themeFillTint="33"/>
-          </w:tcPr>
-          <w:p>
-            <w:pPr>
-              <w:rPr>
                 <w:lang w:val="fr-BE"/>
               </w:rPr>
             </w:pPr>
@@ -35251,6 +35208,7 @@
         <w:rPr>
           <w:lang w:val="fr-BE"/>
         </w:rPr>
+        <w:lastRenderedPageBreak/>
         <w:t>Tâche métier</w:t>
       </w:r>
     </w:p>
@@ -35452,6 +35410,45 @@
                 <w:bCs/>
               </w:rPr>
             </w:pPr>
+            <w:r>
+              <w:rPr>
+                <w:b/>
+                <w:bCs/>
+              </w:rPr>
+              <w:t xml:space="preserve">L’agence non-officielle se servant de message chiffré pour communiquer, celle-ci à besoin d’un programme, tel </w:t>
+            </w:r>
+            <w:proofErr w:type="spellStart"/>
+            <w:r>
+              <w:rPr>
+                <w:b/>
+                <w:bCs/>
+              </w:rPr>
+              <w:t>enigma</w:t>
+            </w:r>
+            <w:proofErr w:type="spellEnd"/>
+            <w:r>
+              <w:rPr>
+                <w:b/>
+                <w:bCs/>
+              </w:rPr>
+              <w:t xml:space="preserve">, pouvant chiffrer et déchiffrer ses messages selon leur méthode de </w:t>
+            </w:r>
+            <w:proofErr w:type="spellStart"/>
+            <w:r>
+              <w:rPr>
+                <w:b/>
+                <w:bCs/>
+              </w:rPr>
+              <w:t>cyrptage</w:t>
+            </w:r>
+            <w:proofErr w:type="spellEnd"/>
+            <w:r>
+              <w:rPr>
+                <w:b/>
+                <w:bCs/>
+              </w:rPr>
+              <w:t>.</w:t>
+            </w:r>
           </w:p>
           <w:p>
             <w:pPr>
@@ -35462,16 +35459,13 @@
                 <w:bCs/>
               </w:rPr>
             </w:pPr>
-          </w:p>
-          <w:p>
-            <w:pPr>
-              <w:pStyle w:val="noncTableau"/>
-              <w:spacing w:before="120" w:after="120"/>
+            <w:r>
               <w:rPr>
                 <w:b/>
                 <w:bCs/>
               </w:rPr>
-            </w:pPr>
+              <w:t xml:space="preserve">Il sera également possible de translater un message en morse ou vice-versa pour les agents ayant oublié un partie de leur formation… </w:t>
+            </w:r>
           </w:p>
           <w:p>
             <w:pPr>
@@ -35557,6 +35551,13 @@
                 <w:bCs/>
               </w:rPr>
             </w:pPr>
+            <w:r>
+              <w:rPr>
+                <w:b/>
+                <w:bCs/>
+              </w:rPr>
+              <w:t>Soit un message codé sous forme de chaine de caractères.</w:t>
+            </w:r>
           </w:p>
           <w:p>
             <w:pPr>
@@ -35567,6 +35568,13 @@
                 <w:bCs/>
               </w:rPr>
             </w:pPr>
+            <w:r>
+              <w:rPr>
+                <w:b/>
+                <w:bCs/>
+              </w:rPr>
+              <w:t>Soit un message clair sous forme de chaines de caractères.</w:t>
+            </w:r>
           </w:p>
           <w:p>
             <w:pPr>
@@ -35577,16 +35585,13 @@
                 <w:bCs/>
               </w:rPr>
             </w:pPr>
-          </w:p>
-          <w:p>
-            <w:pPr>
-              <w:pStyle w:val="noncTableau"/>
-              <w:spacing w:before="120" w:after="120"/>
+            <w:r>
               <w:rPr>
                 <w:b/>
                 <w:bCs/>
               </w:rPr>
-            </w:pPr>
+              <w:t>Soit un message en morse sous forme de chaine de caractères en utilisant « . » ou « _ ».</w:t>
+            </w:r>
           </w:p>
           <w:p>
             <w:pPr>
@@ -35659,6 +35664,13 @@
                 <w:bCs/>
               </w:rPr>
             </w:pPr>
+            <w:r>
+              <w:rPr>
+                <w:b/>
+                <w:bCs/>
+              </w:rPr>
+              <w:t>Soit un message codé sous forme de chaine de caractères.</w:t>
+            </w:r>
           </w:p>
           <w:p>
             <w:pPr>
@@ -35669,6 +35681,13 @@
                 <w:bCs/>
               </w:rPr>
             </w:pPr>
+            <w:r>
+              <w:rPr>
+                <w:b/>
+                <w:bCs/>
+              </w:rPr>
+              <w:t>Soit un message clair sous forme de chaines de caractères.</w:t>
+            </w:r>
           </w:p>
           <w:p>
             <w:pPr>
@@ -35679,16 +35698,13 @@
                 <w:bCs/>
               </w:rPr>
             </w:pPr>
-          </w:p>
-          <w:p>
-            <w:pPr>
-              <w:pStyle w:val="noncTableau"/>
-              <w:spacing w:before="120" w:after="120"/>
+            <w:r>
               <w:rPr>
                 <w:b/>
                 <w:bCs/>
               </w:rPr>
-            </w:pPr>
+              <w:t>Soit un message en morse sous forme de chaine de caractères en utilisant « . » ou « _ ».</w:t>
+            </w:r>
           </w:p>
           <w:p>
             <w:pPr>

</xml_diff>

<commit_message>
Mise à jour du dossier
</commit_message>
<xml_diff>
--- a/Dossier énoncé examen Java – 2024 - BECKX Jérémy & LAMBERT Thomas.docx
+++ b/Dossier énoncé examen Java – 2024 - BECKX Jérémy & LAMBERT Thomas.docx
@@ -31873,7 +31873,7 @@
                 <w:b/>
                 <w:bCs/>
               </w:rPr>
-              <w:t>I</w:t>
+              <w:t>i</w:t>
             </w:r>
             <w:r>
               <w:rPr>
@@ -32502,7 +32502,30 @@
                 <w:b/>
                 <w:bCs/>
               </w:rPr>
-              <w:t xml:space="preserve"> filtrés sur leurs âges</w:t>
+              <w:t xml:space="preserve"> </w:t>
+            </w:r>
+            <w:r>
+              <w:rPr>
+                <w:b/>
+                <w:bCs/>
+              </w:rPr>
+              <w:t xml:space="preserve">qui ont, minimum, un </w:t>
+            </w:r>
+            <w:proofErr w:type="spellStart"/>
+            <w:r>
+              <w:rPr>
+                <w:b/>
+                <w:bCs/>
+              </w:rPr>
+              <w:t>certains</w:t>
+            </w:r>
+            <w:proofErr w:type="spellEnd"/>
+            <w:r>
+              <w:rPr>
+                <w:b/>
+                <w:bCs/>
+              </w:rPr>
+              <w:t xml:space="preserve"> âge</w:t>
             </w:r>
             <w:r>
               <w:rPr>
@@ -32892,6 +32915,13 @@
                 <w:lang w:val="fr-BE"/>
               </w:rPr>
             </w:pPr>
+            <w:r>
+              <w:rPr>
+                <w:rFonts w:cs="Arial"/>
+                <w:lang w:val="fr-BE"/>
+              </w:rPr>
+              <w:t>Date de naissance</w:t>
+            </w:r>
           </w:p>
         </w:tc>
         <w:tc>
@@ -32906,6 +32936,13 @@
                 <w:lang w:val="fr-BE"/>
               </w:rPr>
             </w:pPr>
+            <w:r>
+              <w:rPr>
+                <w:rFonts w:cs="Arial"/>
+                <w:lang w:val="fr-BE"/>
+              </w:rPr>
+              <w:t>date</w:t>
+            </w:r>
           </w:p>
         </w:tc>
       </w:tr>
@@ -33289,42 +33326,13 @@
           </w:p>
         </w:tc>
       </w:tr>
-      <w:tr>
-        <w:tc>
-          <w:tcPr>
-            <w:tcW w:w="4106" w:type="dxa"/>
-            <w:shd w:val="clear" w:color="auto" w:fill="D9E2F3" w:themeFill="accent1" w:themeFillTint="33"/>
-          </w:tcPr>
-          <w:p>
-            <w:pPr>
-              <w:rPr>
-                <w:rFonts w:cs="Arial"/>
-                <w:lang w:val="fr-BE"/>
-              </w:rPr>
-            </w:pPr>
-          </w:p>
-        </w:tc>
-        <w:tc>
-          <w:tcPr>
-            <w:tcW w:w="4678" w:type="dxa"/>
-            <w:shd w:val="clear" w:color="auto" w:fill="D9E2F3" w:themeFill="accent1" w:themeFillTint="33"/>
-          </w:tcPr>
-          <w:p>
-            <w:pPr>
-              <w:rPr>
-                <w:rFonts w:cs="Arial"/>
-                <w:lang w:val="fr-BE"/>
-              </w:rPr>
-            </w:pPr>
-          </w:p>
-        </w:tc>
-      </w:tr>
     </w:tbl>
     <w:p>
       <w:pPr>
         <w:pStyle w:val="Titre3"/>
       </w:pPr>
       <w:r>
+        <w:lastRenderedPageBreak/>
         <w:t>Recherche 2</w:t>
       </w:r>
     </w:p>
@@ -34275,6 +34283,7 @@
         <w:pStyle w:val="Titre3"/>
       </w:pPr>
       <w:r>
+        <w:lastRenderedPageBreak/>
         <w:t xml:space="preserve">Recherche </w:t>
       </w:r>
       <w:r>
@@ -34831,7 +34840,7 @@
                 <w:rFonts w:cs="Arial"/>
                 <w:lang w:val="fr-BE"/>
               </w:rPr>
-              <w:t>Code ??</w:t>
+              <w:t>Code d’une mission</w:t>
             </w:r>
           </w:p>
         </w:tc>
@@ -35100,7 +35109,7 @@
                 <w:rFonts w:cs="Arial"/>
                 <w:lang w:val="fr-BE"/>
               </w:rPr>
-              <w:t>Contacts</w:t>
+              <w:t>Contact</w:t>
             </w:r>
           </w:p>
         </w:tc>

</xml_diff>

<commit_message>
Avancement visuel projet + cloture du dossier d'énoncé
</commit_message>
<xml_diff>
--- a/Dossier énoncé examen Java – 2024 - BECKX Jérémy & LAMBERT Thomas.docx
+++ b/Dossier énoncé examen Java – 2024 - BECKX Jérémy & LAMBERT Thomas.docx
@@ -1830,13 +1830,12 @@
               <w:rPr>
                 <w:b/>
                 <w:bCs/>
-                <w:noProof/>
               </w:rPr>
               <w:drawing>
-                <wp:inline distT="0" distB="0" distL="0" distR="0" wp14:anchorId="443233C5" wp14:editId="54F8DCD0">
-                  <wp:extent cx="5760085" cy="7249795"/>
-                  <wp:effectExtent l="0" t="0" r="0" b="8255"/>
-                  <wp:docPr id="1032086015" name="Image 1"/>
+                <wp:inline distT="0" distB="0" distL="0" distR="0" wp14:anchorId="611FD3D5" wp14:editId="1D0E75D0">
+                  <wp:extent cx="5760085" cy="7184390"/>
+                  <wp:effectExtent l="0" t="0" r="0" b="0"/>
+                  <wp:docPr id="556539654" name="Image 1"/>
                   <wp:cNvGraphicFramePr>
                     <a:graphicFrameLocks xmlns:a="http://schemas.openxmlformats.org/drawingml/2006/main" noChangeAspect="1"/>
                   </wp:cNvGraphicFramePr>
@@ -1844,7 +1843,7 @@
                     <a:graphicData uri="http://schemas.openxmlformats.org/drawingml/2006/picture">
                       <pic:pic xmlns:pic="http://schemas.openxmlformats.org/drawingml/2006/picture">
                         <pic:nvPicPr>
-                          <pic:cNvPr id="1032086015" name=""/>
+                          <pic:cNvPr id="556539654" name=""/>
                           <pic:cNvPicPr/>
                         </pic:nvPicPr>
                         <pic:blipFill>
@@ -1856,7 +1855,7 @@
                         <pic:spPr>
                           <a:xfrm>
                             <a:off x="0" y="0"/>
-                            <a:ext cx="5760085" cy="7249795"/>
+                            <a:ext cx="5760085" cy="7184390"/>
                           </a:xfrm>
                           <a:prstGeom prst="rect">
                             <a:avLst/>
@@ -2329,6 +2328,7 @@
                 <w:bCs/>
               </w:rPr>
             </w:pPr>
+            <w:proofErr w:type="spellStart"/>
             <w:r>
               <w:rPr>
                 <w:sz w:val="20"/>
@@ -2350,6 +2350,7 @@
               </w:rPr>
               <w:t>_Number</w:t>
             </w:r>
+            <w:proofErr w:type="spellEnd"/>
           </w:p>
         </w:tc>
       </w:tr>
@@ -2491,6 +2492,7 @@
                 <w:szCs w:val="20"/>
               </w:rPr>
             </w:pPr>
+            <w:proofErr w:type="spellStart"/>
             <w:r>
               <w:rPr>
                 <w:sz w:val="20"/>
@@ -2498,6 +2500,7 @@
               </w:rPr>
               <w:t>personnal_Number</w:t>
             </w:r>
+            <w:proofErr w:type="spellEnd"/>
           </w:p>
         </w:tc>
         <w:tc>
@@ -2676,6 +2679,7 @@
                 <w:lang w:val="fr-BE"/>
               </w:rPr>
             </w:pPr>
+            <w:proofErr w:type="spellStart"/>
             <w:r>
               <w:rPr>
                 <w:rFonts w:cs="Arial"/>
@@ -2683,6 +2687,7 @@
               </w:rPr>
               <w:t>int</w:t>
             </w:r>
+            <w:proofErr w:type="spellEnd"/>
           </w:p>
         </w:tc>
         <w:tc>
@@ -2851,6 +2856,7 @@
                 <w:lang w:val="fr-BE"/>
               </w:rPr>
             </w:pPr>
+            <w:proofErr w:type="spellStart"/>
             <w:r>
               <w:rPr>
                 <w:rFonts w:cs="Arial"/>
@@ -2858,6 +2864,7 @@
               </w:rPr>
               <w:t>lastname</w:t>
             </w:r>
+            <w:proofErr w:type="spellEnd"/>
           </w:p>
         </w:tc>
         <w:tc>
@@ -3207,6 +3214,7 @@
                 <w:lang w:val="fr-BE"/>
               </w:rPr>
             </w:pPr>
+            <w:proofErr w:type="spellStart"/>
             <w:r>
               <w:rPr>
                 <w:rFonts w:cs="Arial"/>
@@ -3214,6 +3222,7 @@
               </w:rPr>
               <w:t>fisrtname</w:t>
             </w:r>
+            <w:proofErr w:type="spellEnd"/>
           </w:p>
         </w:tc>
         <w:tc>
@@ -3556,6 +3565,7 @@
                 <w:lang w:val="fr-BE"/>
               </w:rPr>
             </w:pPr>
+            <w:proofErr w:type="spellStart"/>
             <w:r>
               <w:rPr>
                 <w:rFonts w:cs="Arial"/>
@@ -3563,6 +3573,7 @@
               </w:rPr>
               <w:t>birthdate</w:t>
             </w:r>
+            <w:proofErr w:type="spellEnd"/>
           </w:p>
         </w:tc>
         <w:tc>
@@ -3937,6 +3948,7 @@
                 <w:lang w:val="fr-BE"/>
               </w:rPr>
             </w:pPr>
+            <w:proofErr w:type="spellStart"/>
             <w:r>
               <w:rPr>
                 <w:rFonts w:cs="Arial"/>
@@ -3944,6 +3956,7 @@
               </w:rPr>
               <w:t>gsm</w:t>
             </w:r>
+            <w:proofErr w:type="spellEnd"/>
           </w:p>
         </w:tc>
         <w:tc>
@@ -3967,14 +3980,30 @@
                 <w:rFonts w:cs="Arial"/>
                 <w:lang w:val="fr-BE"/>
               </w:rPr>
-              <w:t>Le g</w:t>
-            </w:r>
-            <w:r>
-              <w:rPr>
-                <w:rFonts w:cs="Arial"/>
-                <w:lang w:val="fr-BE"/>
-              </w:rPr>
-              <w:t>sm de l’agent</w:t>
+              <w:t xml:space="preserve">Le </w:t>
+            </w:r>
+            <w:proofErr w:type="spellStart"/>
+            <w:r>
+              <w:rPr>
+                <w:rFonts w:cs="Arial"/>
+                <w:lang w:val="fr-BE"/>
+              </w:rPr>
+              <w:t>g</w:t>
+            </w:r>
+            <w:r>
+              <w:rPr>
+                <w:rFonts w:cs="Arial"/>
+                <w:lang w:val="fr-BE"/>
+              </w:rPr>
+              <w:t>sm</w:t>
+            </w:r>
+            <w:proofErr w:type="spellEnd"/>
+            <w:r>
+              <w:rPr>
+                <w:rFonts w:cs="Arial"/>
+                <w:lang w:val="fr-BE"/>
+              </w:rPr>
+              <w:t xml:space="preserve"> de l’agent</w:t>
             </w:r>
           </w:p>
         </w:tc>
@@ -4289,6 +4318,7 @@
                 <w:lang w:val="fr-BE"/>
               </w:rPr>
             </w:pPr>
+            <w:proofErr w:type="spellStart"/>
             <w:r>
               <w:rPr>
                 <w:rFonts w:cs="Arial"/>
@@ -4296,6 +4326,7 @@
               </w:rPr>
               <w:t>gender</w:t>
             </w:r>
+            <w:proofErr w:type="spellEnd"/>
           </w:p>
         </w:tc>
         <w:tc>
@@ -4638,6 +4669,7 @@
                 <w:lang w:val="fr-BE"/>
               </w:rPr>
             </w:pPr>
+            <w:proofErr w:type="spellStart"/>
             <w:r>
               <w:rPr>
                 <w:rFonts w:cs="Arial"/>
@@ -4652,6 +4684,7 @@
               </w:rPr>
               <w:t>s_Alone</w:t>
             </w:r>
+            <w:proofErr w:type="spellEnd"/>
           </w:p>
         </w:tc>
         <w:tc>
@@ -4820,6 +4853,7 @@
                 <w:lang w:val="fr-BE"/>
               </w:rPr>
             </w:pPr>
+            <w:proofErr w:type="spellStart"/>
             <w:r>
               <w:rPr>
                 <w:rFonts w:cs="Arial"/>
@@ -4841,6 +4875,7 @@
               </w:rPr>
               <w:t>ean</w:t>
             </w:r>
+            <w:proofErr w:type="spellEnd"/>
           </w:p>
         </w:tc>
         <w:tc>
@@ -5001,6 +5036,7 @@
                 <w:lang w:val="fr-BE"/>
               </w:rPr>
             </w:pPr>
+            <w:proofErr w:type="spellStart"/>
             <w:r>
               <w:rPr>
                 <w:rFonts w:cs="Arial"/>
@@ -5008,6 +5044,7 @@
               </w:rPr>
               <w:t>pseudonym</w:t>
             </w:r>
+            <w:proofErr w:type="spellEnd"/>
           </w:p>
         </w:tc>
         <w:tc>
@@ -5336,6 +5373,7 @@
                 <w:lang w:val="fr-BE"/>
               </w:rPr>
             </w:pPr>
+            <w:proofErr w:type="spellStart"/>
             <w:r>
               <w:rPr>
                 <w:rFonts w:cs="Arial"/>
@@ -5343,6 +5381,7 @@
               </w:rPr>
               <w:t>editorial</w:t>
             </w:r>
+            <w:proofErr w:type="spellEnd"/>
           </w:p>
         </w:tc>
         <w:tc>
@@ -5521,6 +5560,7 @@
                 <w:lang w:val="fr-BE"/>
               </w:rPr>
             </w:pPr>
+            <w:proofErr w:type="spellStart"/>
             <w:r>
               <w:rPr>
                 <w:rFonts w:cs="Arial"/>
@@ -5528,6 +5568,7 @@
               </w:rPr>
               <w:t>int</w:t>
             </w:r>
+            <w:proofErr w:type="spellEnd"/>
           </w:p>
         </w:tc>
         <w:tc>
@@ -6037,14 +6078,7 @@
                 <w:rFonts w:cs="Arial"/>
                 <w:lang w:val="fr-BE"/>
               </w:rPr>
-              <w:t>c</w:t>
-            </w:r>
-            <w:r>
-              <w:rPr>
-                <w:rFonts w:cs="Arial"/>
-                <w:lang w:val="fr-BE"/>
-              </w:rPr>
-              <w:t>ell</w:t>
+              <w:t>affectation</w:t>
             </w:r>
           </w:p>
         </w:tc>
@@ -6313,6 +6347,7 @@
                 <w:lang w:val="fr-BE"/>
               </w:rPr>
             </w:pPr>
+            <w:proofErr w:type="spellStart"/>
             <w:r>
               <w:rPr>
                 <w:rFonts w:cs="Arial"/>
@@ -6320,6 +6355,7 @@
               </w:rPr>
               <w:t>Cell</w:t>
             </w:r>
+            <w:proofErr w:type="spellEnd"/>
           </w:p>
         </w:tc>
       </w:tr>
@@ -6861,6 +6897,7 @@
                 <w:lang w:val="fr-BE"/>
               </w:rPr>
             </w:pPr>
+            <w:proofErr w:type="spellStart"/>
             <w:r>
               <w:rPr>
                 <w:rFonts w:cs="Arial"/>
@@ -6868,6 +6905,7 @@
               </w:rPr>
               <w:t>int</w:t>
             </w:r>
+            <w:proofErr w:type="spellEnd"/>
           </w:p>
         </w:tc>
         <w:tc>
@@ -7067,6 +7105,7 @@
                 <w:lang w:val="fr-BE"/>
               </w:rPr>
             </w:pPr>
+            <w:proofErr w:type="spellStart"/>
             <w:r>
               <w:rPr>
                 <w:rFonts w:cs="Arial"/>
@@ -7074,6 +7113,7 @@
               </w:rPr>
               <w:t>epitaph</w:t>
             </w:r>
+            <w:proofErr w:type="spellEnd"/>
           </w:p>
         </w:tc>
         <w:tc>
@@ -7429,6 +7469,7 @@
                 <w:lang w:val="fr-BE"/>
               </w:rPr>
             </w:pPr>
+            <w:proofErr w:type="spellStart"/>
             <w:r>
               <w:rPr>
                 <w:rFonts w:cs="Arial"/>
@@ -7443,6 +7484,7 @@
               </w:rPr>
               <w:t>unerals_type</w:t>
             </w:r>
+            <w:proofErr w:type="spellEnd"/>
           </w:p>
         </w:tc>
         <w:tc>
@@ -7814,6 +7856,7 @@
                 <w:bCs/>
               </w:rPr>
             </w:pPr>
+            <w:proofErr w:type="spellStart"/>
             <w:r>
               <w:rPr>
                 <w:b/>
@@ -7821,6 +7864,7 @@
               </w:rPr>
               <w:t>Cell</w:t>
             </w:r>
+            <w:proofErr w:type="spellEnd"/>
           </w:p>
         </w:tc>
       </w:tr>
@@ -7995,6 +8039,7 @@
                 <w:bCs/>
               </w:rPr>
             </w:pPr>
+            <w:proofErr w:type="spellStart"/>
             <w:r>
               <w:rPr>
                 <w:b/>
@@ -8002,6 +8047,7 @@
               </w:rPr>
               <w:t>name</w:t>
             </w:r>
+            <w:proofErr w:type="spellEnd"/>
           </w:p>
         </w:tc>
       </w:tr>
@@ -8141,6 +8187,7 @@
                 <w:lang w:val="fr-BE"/>
               </w:rPr>
             </w:pPr>
+            <w:proofErr w:type="spellStart"/>
             <w:r>
               <w:rPr>
                 <w:rFonts w:cs="Arial"/>
@@ -8148,6 +8195,7 @@
               </w:rPr>
               <w:t>name</w:t>
             </w:r>
+            <w:proofErr w:type="spellEnd"/>
           </w:p>
         </w:tc>
         <w:tc>
@@ -8500,6 +8548,7 @@
                 <w:lang w:val="fr-BE"/>
               </w:rPr>
             </w:pPr>
+            <w:proofErr w:type="spellStart"/>
             <w:r>
               <w:rPr>
                 <w:rFonts w:cs="Arial"/>
@@ -8507,6 +8556,7 @@
               </w:rPr>
               <w:t>address</w:t>
             </w:r>
+            <w:proofErr w:type="spellEnd"/>
           </w:p>
         </w:tc>
         <w:tc>
@@ -8863,6 +8913,7 @@
                 <w:lang w:val="fr-BE"/>
               </w:rPr>
             </w:pPr>
+            <w:proofErr w:type="spellStart"/>
             <w:r>
               <w:rPr>
                 <w:rFonts w:cs="Arial"/>
@@ -8877,6 +8928,7 @@
               </w:rPr>
               <w:t>hone_Number</w:t>
             </w:r>
+            <w:proofErr w:type="spellEnd"/>
           </w:p>
         </w:tc>
         <w:tc>
@@ -9711,6 +9763,7 @@
                 <w:lang w:val="fr-BE"/>
               </w:rPr>
             </w:pPr>
+            <w:proofErr w:type="spellStart"/>
             <w:r>
               <w:rPr>
                 <w:rFonts w:cs="Arial"/>
@@ -9718,6 +9771,7 @@
               </w:rPr>
               <w:t>int</w:t>
             </w:r>
+            <w:proofErr w:type="spellEnd"/>
           </w:p>
         </w:tc>
         <w:tc>
@@ -10074,6 +10128,7 @@
                 <w:lang w:val="fr-BE"/>
               </w:rPr>
             </w:pPr>
+            <w:proofErr w:type="spellStart"/>
             <w:r>
               <w:rPr>
                 <w:rFonts w:cs="Arial"/>
@@ -10081,6 +10136,7 @@
               </w:rPr>
               <w:t>int</w:t>
             </w:r>
+            <w:proofErr w:type="spellEnd"/>
           </w:p>
         </w:tc>
         <w:tc>
@@ -10763,6 +10819,7 @@
                 <w:lang w:val="fr-BE"/>
               </w:rPr>
             </w:pPr>
+            <w:proofErr w:type="spellStart"/>
             <w:r>
               <w:rPr>
                 <w:rFonts w:cs="Arial"/>
@@ -10770,6 +10827,7 @@
               </w:rPr>
               <w:t>int</w:t>
             </w:r>
+            <w:proofErr w:type="spellEnd"/>
           </w:p>
         </w:tc>
         <w:tc>
@@ -10942,6 +11000,7 @@
                 <w:lang w:val="fr-BE"/>
               </w:rPr>
             </w:pPr>
+            <w:proofErr w:type="spellStart"/>
             <w:r>
               <w:rPr>
                 <w:rFonts w:cs="Arial"/>
@@ -10970,6 +11029,7 @@
               </w:rPr>
               <w:t>ate</w:t>
             </w:r>
+            <w:proofErr w:type="spellEnd"/>
           </w:p>
         </w:tc>
         <w:tc>
@@ -11322,6 +11382,7 @@
                 <w:lang w:val="fr-BE"/>
               </w:rPr>
             </w:pPr>
+            <w:proofErr w:type="spellStart"/>
             <w:r>
               <w:rPr>
                 <w:rFonts w:cs="Arial"/>
@@ -11329,6 +11390,7 @@
               </w:rPr>
               <w:t>end_Date</w:t>
             </w:r>
+            <w:proofErr w:type="spellEnd"/>
           </w:p>
         </w:tc>
         <w:tc>
@@ -12021,6 +12083,7 @@
                 <w:lang w:val="fr-BE"/>
               </w:rPr>
             </w:pPr>
+            <w:proofErr w:type="spellStart"/>
             <w:r>
               <w:rPr>
                 <w:rFonts w:cs="Arial"/>
@@ -12035,6 +12098,7 @@
               </w:rPr>
               <w:t>s_High_Risk</w:t>
             </w:r>
+            <w:proofErr w:type="spellEnd"/>
           </w:p>
         </w:tc>
         <w:tc>
@@ -12206,6 +12270,7 @@
                 <w:lang w:val="fr-BE"/>
               </w:rPr>
             </w:pPr>
+            <w:proofErr w:type="spellStart"/>
             <w:r>
               <w:rPr>
                 <w:rFonts w:cs="Arial"/>
@@ -12220,6 +12285,7 @@
               </w:rPr>
               <w:t>ean</w:t>
             </w:r>
+            <w:proofErr w:type="spellEnd"/>
           </w:p>
         </w:tc>
         <w:tc>
@@ -12383,13 +12449,22 @@
                 <w:lang w:val="fr-BE"/>
               </w:rPr>
             </w:pPr>
-            <w:r>
-              <w:rPr>
-                <w:rFonts w:cs="Arial"/>
-                <w:lang w:val="fr-BE"/>
-              </w:rPr>
-              <w:t>Is_Women_Only</w:t>
-            </w:r>
+            <w:proofErr w:type="spellStart"/>
+            <w:r>
+              <w:rPr>
+                <w:rFonts w:cs="Arial"/>
+                <w:lang w:val="fr-BE"/>
+              </w:rPr>
+              <w:t>i</w:t>
+            </w:r>
+            <w:r>
+              <w:rPr>
+                <w:rFonts w:cs="Arial"/>
+                <w:lang w:val="fr-BE"/>
+              </w:rPr>
+              <w:t>s_Women_Only</w:t>
+            </w:r>
+            <w:proofErr w:type="spellEnd"/>
           </w:p>
         </w:tc>
         <w:tc>
@@ -12575,6 +12650,7 @@
                 <w:lang w:val="fr-BE"/>
               </w:rPr>
             </w:pPr>
+            <w:proofErr w:type="spellStart"/>
             <w:r>
               <w:rPr>
                 <w:rFonts w:cs="Arial"/>
@@ -12589,6 +12665,7 @@
               </w:rPr>
               <w:t>ean</w:t>
             </w:r>
+            <w:proofErr w:type="spellEnd"/>
           </w:p>
         </w:tc>
         <w:tc>
@@ -12752,6 +12829,7 @@
                 <w:lang w:val="fr-BE"/>
               </w:rPr>
             </w:pPr>
+            <w:proofErr w:type="spellStart"/>
             <w:r>
               <w:rPr>
                 <w:rFonts w:cs="Arial"/>
@@ -12759,6 +12837,7 @@
               </w:rPr>
               <w:t>category</w:t>
             </w:r>
+            <w:proofErr w:type="spellEnd"/>
           </w:p>
         </w:tc>
         <w:tc>
@@ -12930,6 +13009,7 @@
                 <w:lang w:val="fr-BE"/>
               </w:rPr>
             </w:pPr>
+            <w:proofErr w:type="spellStart"/>
             <w:r>
               <w:rPr>
                 <w:rFonts w:cs="Arial"/>
@@ -12937,6 +13017,7 @@
               </w:rPr>
               <w:t>int</w:t>
             </w:r>
+            <w:proofErr w:type="spellEnd"/>
           </w:p>
         </w:tc>
         <w:tc>
@@ -13136,6 +13217,7 @@
                 <w:bCs/>
               </w:rPr>
             </w:pPr>
+            <w:proofErr w:type="spellStart"/>
             <w:r>
               <w:rPr>
                 <w:b/>
@@ -13157,6 +13239,7 @@
               </w:rPr>
               <w:t>ype</w:t>
             </w:r>
+            <w:proofErr w:type="spellEnd"/>
           </w:p>
         </w:tc>
       </w:tr>
@@ -13646,6 +13729,7 @@
                 <w:lang w:val="fr-BE"/>
               </w:rPr>
             </w:pPr>
+            <w:proofErr w:type="spellStart"/>
             <w:r>
               <w:rPr>
                 <w:rFonts w:cs="Arial"/>
@@ -13653,6 +13737,7 @@
               </w:rPr>
               <w:t>int</w:t>
             </w:r>
+            <w:proofErr w:type="spellEnd"/>
           </w:p>
         </w:tc>
         <w:tc>
@@ -13820,6 +13905,7 @@
                 <w:lang w:val="fr-BE"/>
               </w:rPr>
             </w:pPr>
+            <w:proofErr w:type="spellStart"/>
             <w:r>
               <w:rPr>
                 <w:rFonts w:cs="Arial"/>
@@ -13827,6 +13913,7 @@
               </w:rPr>
               <w:t>name</w:t>
             </w:r>
+            <w:proofErr w:type="spellEnd"/>
           </w:p>
         </w:tc>
         <w:tc>
@@ -14191,6 +14278,7 @@
                 <w:bCs/>
               </w:rPr>
             </w:pPr>
+            <w:proofErr w:type="spellStart"/>
             <w:r>
               <w:rPr>
                 <w:b/>
@@ -14198,6 +14286,7 @@
               </w:rPr>
               <w:t>Vehicle</w:t>
             </w:r>
+            <w:proofErr w:type="spellEnd"/>
           </w:p>
         </w:tc>
       </w:tr>
@@ -14342,6 +14431,7 @@
                 <w:bCs/>
               </w:rPr>
             </w:pPr>
+            <w:proofErr w:type="spellStart"/>
             <w:r>
               <w:rPr>
                 <w:sz w:val="20"/>
@@ -14363,6 +14453,7 @@
               </w:rPr>
               <w:t>_Number</w:t>
             </w:r>
+            <w:proofErr w:type="spellEnd"/>
           </w:p>
         </w:tc>
       </w:tr>
@@ -14501,6 +14592,7 @@
                 <w:szCs w:val="20"/>
               </w:rPr>
             </w:pPr>
+            <w:proofErr w:type="spellStart"/>
             <w:r>
               <w:rPr>
                 <w:sz w:val="20"/>
@@ -14508,6 +14600,7 @@
               </w:rPr>
               <w:t>personnal_Number</w:t>
             </w:r>
+            <w:proofErr w:type="spellEnd"/>
           </w:p>
         </w:tc>
         <w:tc>
@@ -14693,6 +14786,7 @@
                 <w:lang w:val="fr-BE"/>
               </w:rPr>
             </w:pPr>
+            <w:proofErr w:type="spellStart"/>
             <w:r>
               <w:rPr>
                 <w:rFonts w:cs="Arial"/>
@@ -14700,6 +14794,7 @@
               </w:rPr>
               <w:t>int</w:t>
             </w:r>
+            <w:proofErr w:type="spellEnd"/>
           </w:p>
         </w:tc>
         <w:tc>
@@ -15230,6 +15325,7 @@
                 <w:lang w:val="fr-BE"/>
               </w:rPr>
             </w:pPr>
+            <w:proofErr w:type="spellStart"/>
             <w:r>
               <w:rPr>
                 <w:rFonts w:cs="Arial"/>
@@ -15244,6 +15340,7 @@
               </w:rPr>
               <w:t>as_weapons</w:t>
             </w:r>
+            <w:proofErr w:type="spellEnd"/>
           </w:p>
         </w:tc>
         <w:tc>
@@ -15412,6 +15509,7 @@
                 <w:lang w:val="fr-BE"/>
               </w:rPr>
             </w:pPr>
+            <w:proofErr w:type="spellStart"/>
             <w:r>
               <w:rPr>
                 <w:rFonts w:cs="Arial"/>
@@ -15426,6 +15524,7 @@
               </w:rPr>
               <w:t>ean</w:t>
             </w:r>
+            <w:proofErr w:type="spellEnd"/>
           </w:p>
         </w:tc>
         <w:tc>
@@ -15586,6 +15685,7 @@
                 <w:lang w:val="fr-BE"/>
               </w:rPr>
             </w:pPr>
+            <w:proofErr w:type="spellStart"/>
             <w:r>
               <w:rPr>
                 <w:rFonts w:cs="Arial"/>
@@ -15593,6 +15693,7 @@
               </w:rPr>
               <w:t>color</w:t>
             </w:r>
+            <w:proofErr w:type="spellEnd"/>
           </w:p>
         </w:tc>
         <w:tc>
@@ -16107,6 +16208,7 @@
                 <w:lang w:val="fr-BE"/>
               </w:rPr>
             </w:pPr>
+            <w:proofErr w:type="spellStart"/>
             <w:r>
               <w:rPr>
                 <w:rFonts w:cs="Arial"/>
@@ -16114,6 +16216,7 @@
               </w:rPr>
               <w:t>int</w:t>
             </w:r>
+            <w:proofErr w:type="spellEnd"/>
           </w:p>
         </w:tc>
         <w:tc>
@@ -16296,6 +16399,7 @@
                 <w:bCs/>
               </w:rPr>
             </w:pPr>
+            <w:proofErr w:type="spellStart"/>
             <w:r>
               <w:rPr>
                 <w:b/>
@@ -16303,6 +16407,7 @@
               </w:rPr>
               <w:t>Mission_Location</w:t>
             </w:r>
+            <w:proofErr w:type="spellEnd"/>
           </w:p>
         </w:tc>
       </w:tr>
@@ -16795,6 +16900,7 @@
                 <w:lang w:val="fr-BE"/>
               </w:rPr>
             </w:pPr>
+            <w:proofErr w:type="spellStart"/>
             <w:r>
               <w:rPr>
                 <w:rFonts w:cs="Arial"/>
@@ -16802,6 +16908,7 @@
               </w:rPr>
               <w:t>int</w:t>
             </w:r>
+            <w:proofErr w:type="spellEnd"/>
           </w:p>
         </w:tc>
         <w:tc>
@@ -17179,6 +17286,7 @@
                 <w:lang w:val="fr-BE"/>
               </w:rPr>
             </w:pPr>
+            <w:proofErr w:type="spellStart"/>
             <w:r>
               <w:rPr>
                 <w:rFonts w:cs="Arial"/>
@@ -17186,6 +17294,7 @@
               </w:rPr>
               <w:t>int</w:t>
             </w:r>
+            <w:proofErr w:type="spellEnd"/>
           </w:p>
         </w:tc>
         <w:tc>
@@ -17878,6 +17987,7 @@
                 <w:lang w:val="fr-BE"/>
               </w:rPr>
             </w:pPr>
+            <w:proofErr w:type="spellStart"/>
             <w:r>
               <w:rPr>
                 <w:rFonts w:cs="Arial"/>
@@ -17885,6 +17995,7 @@
               </w:rPr>
               <w:t>int</w:t>
             </w:r>
+            <w:proofErr w:type="spellEnd"/>
           </w:p>
         </w:tc>
         <w:tc>
@@ -18052,6 +18163,7 @@
                 <w:lang w:val="fr-BE"/>
               </w:rPr>
             </w:pPr>
+            <w:proofErr w:type="spellStart"/>
             <w:r>
               <w:rPr>
                 <w:rFonts w:cs="Arial"/>
@@ -18059,6 +18171,7 @@
               </w:rPr>
               <w:t>name</w:t>
             </w:r>
+            <w:proofErr w:type="spellEnd"/>
           </w:p>
         </w:tc>
         <w:tc>
@@ -18408,6 +18521,7 @@
                 <w:lang w:val="fr-BE"/>
               </w:rPr>
             </w:pPr>
+            <w:proofErr w:type="spellStart"/>
             <w:r>
               <w:rPr>
                 <w:rFonts w:cs="Arial"/>
@@ -18436,6 +18550,7 @@
               </w:rPr>
               <w:t>ode</w:t>
             </w:r>
+            <w:proofErr w:type="spellEnd"/>
           </w:p>
         </w:tc>
         <w:tc>
@@ -18611,6 +18726,7 @@
                 <w:lang w:val="fr-BE"/>
               </w:rPr>
             </w:pPr>
+            <w:proofErr w:type="spellStart"/>
             <w:r>
               <w:rPr>
                 <w:rFonts w:cs="Arial"/>
@@ -18618,6 +18734,7 @@
               </w:rPr>
               <w:t>int</w:t>
             </w:r>
+            <w:proofErr w:type="spellEnd"/>
           </w:p>
         </w:tc>
         <w:tc>
@@ -18778,6 +18895,7 @@
                 <w:lang w:val="fr-BE"/>
               </w:rPr>
             </w:pPr>
+            <w:proofErr w:type="spellStart"/>
             <w:r>
               <w:rPr>
                 <w:rFonts w:cs="Arial"/>
@@ -18792,6 +18910,7 @@
               </w:rPr>
               <w:t>nhabitants_Nb</w:t>
             </w:r>
+            <w:proofErr w:type="spellEnd"/>
           </w:p>
         </w:tc>
         <w:tc>
@@ -18974,6 +19093,7 @@
                 <w:lang w:val="fr-BE"/>
               </w:rPr>
             </w:pPr>
+            <w:proofErr w:type="spellStart"/>
             <w:r>
               <w:rPr>
                 <w:rFonts w:cs="Arial"/>
@@ -18981,6 +19101,7 @@
               </w:rPr>
               <w:t>int</w:t>
             </w:r>
+            <w:proofErr w:type="spellEnd"/>
           </w:p>
         </w:tc>
         <w:tc>
@@ -19667,6 +19788,7 @@
                 <w:bCs/>
               </w:rPr>
             </w:pPr>
+            <w:proofErr w:type="spellStart"/>
             <w:r>
               <w:rPr>
                 <w:b/>
@@ -19674,6 +19796,7 @@
               </w:rPr>
               <w:t>name</w:t>
             </w:r>
+            <w:proofErr w:type="spellEnd"/>
           </w:p>
         </w:tc>
       </w:tr>
@@ -19813,6 +19936,7 @@
                 <w:szCs w:val="20"/>
               </w:rPr>
             </w:pPr>
+            <w:proofErr w:type="spellStart"/>
             <w:r>
               <w:rPr>
                 <w:sz w:val="20"/>
@@ -19820,6 +19944,7 @@
               </w:rPr>
               <w:t>name</w:t>
             </w:r>
+            <w:proofErr w:type="spellEnd"/>
           </w:p>
         </w:tc>
         <w:tc>
@@ -20528,6 +20653,7 @@
                 <w:lang w:val="fr-BE"/>
               </w:rPr>
             </w:pPr>
+            <w:proofErr w:type="spellStart"/>
             <w:r>
               <w:rPr>
                 <w:rFonts w:cs="Arial"/>
@@ -20535,6 +20661,7 @@
               </w:rPr>
               <w:t>currency</w:t>
             </w:r>
+            <w:proofErr w:type="spellEnd"/>
           </w:p>
         </w:tc>
         <w:tc>
@@ -20877,6 +21004,7 @@
                 <w:lang w:val="fr-BE"/>
               </w:rPr>
             </w:pPr>
+            <w:proofErr w:type="spellStart"/>
             <w:r>
               <w:rPr>
                 <w:rFonts w:cs="Arial"/>
@@ -20912,6 +21040,7 @@
               </w:rPr>
               <w:t>ype</w:t>
             </w:r>
+            <w:proofErr w:type="spellEnd"/>
           </w:p>
         </w:tc>
         <w:tc>
@@ -21245,6 +21374,7 @@
                 <w:bCs/>
               </w:rPr>
             </w:pPr>
+            <w:proofErr w:type="spellStart"/>
             <w:r>
               <w:rPr>
                 <w:b/>
@@ -21260,6 +21390,7 @@
               </w:rPr>
               <w:t>overage</w:t>
             </w:r>
+            <w:proofErr w:type="spellEnd"/>
           </w:p>
         </w:tc>
       </w:tr>
@@ -21771,6 +21902,7 @@
                 <w:lang w:val="fr-BE"/>
               </w:rPr>
             </w:pPr>
+            <w:proofErr w:type="spellStart"/>
             <w:r>
               <w:rPr>
                 <w:rFonts w:cs="Arial"/>
@@ -21778,6 +21910,7 @@
               </w:rPr>
               <w:t>int</w:t>
             </w:r>
+            <w:proofErr w:type="spellEnd"/>
           </w:p>
         </w:tc>
         <w:tc>
@@ -22134,6 +22267,7 @@
                 <w:lang w:val="fr-BE"/>
               </w:rPr>
             </w:pPr>
+            <w:proofErr w:type="spellStart"/>
             <w:r>
               <w:rPr>
                 <w:rFonts w:cs="Arial"/>
@@ -22141,6 +22275,7 @@
               </w:rPr>
               <w:t>int</w:t>
             </w:r>
+            <w:proofErr w:type="spellEnd"/>
           </w:p>
         </w:tc>
         <w:tc>
@@ -22474,6 +22609,7 @@
                 <w:bCs/>
               </w:rPr>
             </w:pPr>
+            <w:proofErr w:type="spellStart"/>
             <w:r>
               <w:rPr>
                 <w:sz w:val="20"/>
@@ -22488,6 +22624,7 @@
               </w:rPr>
               <w:t>ersonnal_Number</w:t>
             </w:r>
+            <w:proofErr w:type="spellEnd"/>
           </w:p>
         </w:tc>
       </w:tr>
@@ -22627,6 +22764,7 @@
                 <w:szCs w:val="20"/>
               </w:rPr>
             </w:pPr>
+            <w:proofErr w:type="spellStart"/>
             <w:r>
               <w:rPr>
                 <w:sz w:val="20"/>
@@ -22641,6 +22779,7 @@
               </w:rPr>
               <w:t>ersonnal_Number</w:t>
             </w:r>
+            <w:proofErr w:type="spellEnd"/>
           </w:p>
         </w:tc>
         <w:tc>
@@ -22819,6 +22958,7 @@
                 <w:lang w:val="fr-BE"/>
               </w:rPr>
             </w:pPr>
+            <w:proofErr w:type="spellStart"/>
             <w:r>
               <w:rPr>
                 <w:rFonts w:cs="Arial"/>
@@ -22826,6 +22966,7 @@
               </w:rPr>
               <w:t>int</w:t>
             </w:r>
+            <w:proofErr w:type="spellEnd"/>
           </w:p>
         </w:tc>
         <w:tc>
@@ -22993,6 +23134,7 @@
                 <w:lang w:val="fr-BE"/>
               </w:rPr>
             </w:pPr>
+            <w:proofErr w:type="spellStart"/>
             <w:r>
               <w:rPr>
                 <w:rFonts w:cs="Arial"/>
@@ -23000,6 +23142,7 @@
               </w:rPr>
               <w:t>pseudonym</w:t>
             </w:r>
+            <w:proofErr w:type="spellEnd"/>
           </w:p>
         </w:tc>
         <w:tc>
@@ -23342,6 +23485,7 @@
                 <w:lang w:val="fr-BE"/>
               </w:rPr>
             </w:pPr>
+            <w:proofErr w:type="spellStart"/>
             <w:r>
               <w:rPr>
                 <w:rFonts w:cs="Arial"/>
@@ -23356,6 +23500,7 @@
               </w:rPr>
               <w:t>sm</w:t>
             </w:r>
+            <w:proofErr w:type="spellEnd"/>
           </w:p>
         </w:tc>
         <w:tc>
@@ -23379,14 +23524,30 @@
                 <w:rFonts w:cs="Arial"/>
                 <w:lang w:val="fr-BE"/>
               </w:rPr>
-              <w:t>Le g</w:t>
-            </w:r>
-            <w:r>
-              <w:rPr>
-                <w:rFonts w:cs="Arial"/>
-                <w:lang w:val="fr-BE"/>
-              </w:rPr>
-              <w:t>sm du contact</w:t>
+              <w:t xml:space="preserve">Le </w:t>
+            </w:r>
+            <w:proofErr w:type="spellStart"/>
+            <w:r>
+              <w:rPr>
+                <w:rFonts w:cs="Arial"/>
+                <w:lang w:val="fr-BE"/>
+              </w:rPr>
+              <w:t>g</w:t>
+            </w:r>
+            <w:r>
+              <w:rPr>
+                <w:rFonts w:cs="Arial"/>
+                <w:lang w:val="fr-BE"/>
+              </w:rPr>
+              <w:t>sm</w:t>
+            </w:r>
+            <w:proofErr w:type="spellEnd"/>
+            <w:r>
+              <w:rPr>
+                <w:rFonts w:cs="Arial"/>
+                <w:lang w:val="fr-BE"/>
+              </w:rPr>
+              <w:t xml:space="preserve"> du contact</w:t>
             </w:r>
           </w:p>
         </w:tc>
@@ -23698,6 +23859,7 @@
                 <w:bCs/>
               </w:rPr>
             </w:pPr>
+            <w:proofErr w:type="spellStart"/>
             <w:r>
               <w:rPr>
                 <w:b/>
@@ -23706,6 +23868,7 @@
               <w:lastRenderedPageBreak/>
               <w:t>Official_Language</w:t>
             </w:r>
+            <w:proofErr w:type="spellEnd"/>
           </w:p>
         </w:tc>
       </w:tr>
@@ -23879,6 +24042,7 @@
               </w:rPr>
               <w:t xml:space="preserve">Country, </w:t>
             </w:r>
+            <w:proofErr w:type="spellStart"/>
             <w:r>
               <w:rPr>
                 <w:b/>
@@ -23893,6 +24057,7 @@
               </w:rPr>
               <w:t>anguage</w:t>
             </w:r>
+            <w:proofErr w:type="spellEnd"/>
           </w:p>
         </w:tc>
       </w:tr>
@@ -24435,6 +24600,7 @@
                 <w:lang w:val="fr-BE"/>
               </w:rPr>
             </w:pPr>
+            <w:proofErr w:type="spellStart"/>
             <w:r>
               <w:rPr>
                 <w:rFonts w:cs="Arial"/>
@@ -24449,6 +24615,7 @@
               </w:rPr>
               <w:t>uage</w:t>
             </w:r>
+            <w:proofErr w:type="spellEnd"/>
           </w:p>
         </w:tc>
         <w:tc>
@@ -24624,6 +24791,7 @@
                 <w:lang w:val="fr-BE"/>
               </w:rPr>
             </w:pPr>
+            <w:proofErr w:type="spellStart"/>
             <w:r>
               <w:rPr>
                 <w:rFonts w:cs="Arial"/>
@@ -24631,6 +24799,7 @@
               </w:rPr>
               <w:t>int</w:t>
             </w:r>
+            <w:proofErr w:type="spellEnd"/>
           </w:p>
         </w:tc>
         <w:tc>
@@ -24727,6 +24896,7 @@
                 <w:lang w:val="fr-BE"/>
               </w:rPr>
             </w:pPr>
+            <w:proofErr w:type="spellStart"/>
             <w:r>
               <w:rPr>
                 <w:rFonts w:cs="Arial"/>
@@ -24734,6 +24904,7 @@
               </w:rPr>
               <w:t>Language</w:t>
             </w:r>
+            <w:proofErr w:type="spellEnd"/>
           </w:p>
         </w:tc>
       </w:tr>
@@ -24827,6 +24998,7 @@
                 <w:bCs/>
               </w:rPr>
             </w:pPr>
+            <w:proofErr w:type="spellStart"/>
             <w:r>
               <w:rPr>
                 <w:b/>
@@ -24841,6 +25013,7 @@
               </w:rPr>
               <w:t>uage</w:t>
             </w:r>
+            <w:proofErr w:type="spellEnd"/>
           </w:p>
         </w:tc>
       </w:tr>
@@ -25309,6 +25482,7 @@
                 <w:lang w:val="fr-BE"/>
               </w:rPr>
             </w:pPr>
+            <w:proofErr w:type="spellStart"/>
             <w:r>
               <w:rPr>
                 <w:rFonts w:cs="Arial"/>
@@ -25316,6 +25490,7 @@
               </w:rPr>
               <w:t>int</w:t>
             </w:r>
+            <w:proofErr w:type="spellEnd"/>
           </w:p>
         </w:tc>
         <w:tc>
@@ -25483,6 +25658,7 @@
                 <w:lang w:val="fr-BE"/>
               </w:rPr>
             </w:pPr>
+            <w:proofErr w:type="spellStart"/>
             <w:r>
               <w:rPr>
                 <w:rFonts w:cs="Arial"/>
@@ -25490,6 +25666,7 @@
               </w:rPr>
               <w:t>name</w:t>
             </w:r>
+            <w:proofErr w:type="spellEnd"/>
           </w:p>
         </w:tc>
         <w:tc>
@@ -25839,6 +26016,7 @@
                 <w:lang w:val="fr-BE"/>
               </w:rPr>
             </w:pPr>
+            <w:proofErr w:type="spellStart"/>
             <w:r>
               <w:rPr>
                 <w:rFonts w:cs="Arial"/>
@@ -25867,6 +26045,7 @@
               </w:rPr>
               <w:t>ame</w:t>
             </w:r>
+            <w:proofErr w:type="spellEnd"/>
           </w:p>
         </w:tc>
         <w:tc>
@@ -26209,6 +26388,7 @@
                 <w:lang w:val="fr-BE"/>
               </w:rPr>
             </w:pPr>
+            <w:proofErr w:type="spellStart"/>
             <w:r>
               <w:rPr>
                 <w:rFonts w:cs="Arial"/>
@@ -26223,6 +26403,7 @@
               </w:rPr>
               <w:t>ercent_World</w:t>
             </w:r>
+            <w:proofErr w:type="spellEnd"/>
           </w:p>
         </w:tc>
         <w:tc>
@@ -26549,6 +26730,7 @@
                 <w:bCs/>
               </w:rPr>
             </w:pPr>
+            <w:proofErr w:type="spellStart"/>
             <w:r>
               <w:rPr>
                 <w:b/>
@@ -26563,6 +26745,7 @@
               </w:rPr>
               <w:t>ity</w:t>
             </w:r>
+            <w:proofErr w:type="spellEnd"/>
           </w:p>
         </w:tc>
       </w:tr>
@@ -26736,6 +26919,7 @@
               </w:rPr>
               <w:t xml:space="preserve">Agent, </w:t>
             </w:r>
+            <w:proofErr w:type="spellStart"/>
             <w:r>
               <w:rPr>
                 <w:b/>
@@ -26750,6 +26934,7 @@
               </w:rPr>
               <w:t>anguage</w:t>
             </w:r>
+            <w:proofErr w:type="spellEnd"/>
           </w:p>
         </w:tc>
       </w:tr>
@@ -27101,6 +27286,7 @@
                 <w:lang w:val="fr-BE"/>
               </w:rPr>
             </w:pPr>
+            <w:proofErr w:type="spellStart"/>
             <w:r>
               <w:rPr>
                 <w:rFonts w:cs="Arial"/>
@@ -27108,6 +27294,7 @@
               </w:rPr>
               <w:t>int</w:t>
             </w:r>
+            <w:proofErr w:type="spellEnd"/>
           </w:p>
         </w:tc>
         <w:tc>
@@ -27289,6 +27476,7 @@
                 <w:lang w:val="fr-BE"/>
               </w:rPr>
             </w:pPr>
+            <w:proofErr w:type="spellStart"/>
             <w:r>
               <w:rPr>
                 <w:rFonts w:cs="Arial"/>
@@ -27296,6 +27484,7 @@
               </w:rPr>
               <w:t>language</w:t>
             </w:r>
+            <w:proofErr w:type="spellEnd"/>
           </w:p>
         </w:tc>
         <w:tc>
@@ -27464,6 +27653,7 @@
                 <w:lang w:val="fr-BE"/>
               </w:rPr>
             </w:pPr>
+            <w:proofErr w:type="spellStart"/>
             <w:r>
               <w:rPr>
                 <w:rFonts w:cs="Arial"/>
@@ -27471,6 +27661,7 @@
               </w:rPr>
               <w:t>int</w:t>
             </w:r>
+            <w:proofErr w:type="spellEnd"/>
           </w:p>
         </w:tc>
         <w:tc>
@@ -27567,6 +27758,7 @@
                 <w:lang w:val="fr-BE"/>
               </w:rPr>
             </w:pPr>
+            <w:proofErr w:type="spellStart"/>
             <w:r>
               <w:rPr>
                 <w:rFonts w:cs="Arial"/>
@@ -27574,6 +27766,7 @@
               </w:rPr>
               <w:t>Language</w:t>
             </w:r>
+            <w:proofErr w:type="spellEnd"/>
           </w:p>
         </w:tc>
       </w:tr>
@@ -27760,6 +27953,7 @@
         </w:rPr>
         <w:t>Les opérations CRUD (</w:t>
       </w:r>
+      <w:proofErr w:type="spellStart"/>
       <w:r>
         <w:rPr>
           <w:rFonts w:cs="Arial"/>
@@ -27776,7 +27970,16 @@
           <w:szCs w:val="22"/>
           <w:lang w:val="fr-BE"/>
         </w:rPr>
-        <w:t xml:space="preserve">reate, </w:t>
+        <w:t>reate</w:t>
+      </w:r>
+      <w:proofErr w:type="spellEnd"/>
+      <w:r>
+        <w:rPr>
+          <w:rFonts w:cs="Arial"/>
+          <w:szCs w:val="22"/>
+          <w:lang w:val="fr-BE"/>
+        </w:rPr>
+        <w:t xml:space="preserve">, </w:t>
       </w:r>
       <w:r>
         <w:rPr>
@@ -27814,6 +28017,7 @@
         </w:rPr>
         <w:t xml:space="preserve">pdate et </w:t>
       </w:r>
+      <w:proofErr w:type="spellStart"/>
       <w:r>
         <w:rPr>
           <w:rFonts w:cs="Arial"/>
@@ -27830,7 +28034,16 @@
           <w:szCs w:val="22"/>
           <w:lang w:val="fr-BE"/>
         </w:rPr>
-        <w:t xml:space="preserve">elete) doivent être faites sur une table </w:t>
+        <w:t>elete</w:t>
+      </w:r>
+      <w:proofErr w:type="spellEnd"/>
+      <w:r>
+        <w:rPr>
+          <w:rFonts w:cs="Arial"/>
+          <w:szCs w:val="22"/>
+          <w:lang w:val="fr-BE"/>
+        </w:rPr>
+        <w:t xml:space="preserve">) doivent être faites sur une table </w:t>
       </w:r>
       <w:r>
         <w:rPr>
@@ -28144,7 +28357,27 @@
           <w:iCs/>
           <w:szCs w:val="22"/>
         </w:rPr>
-        <w:t xml:space="preserve"> (dans une JTable)</w:t>
+        <w:t xml:space="preserve"> (dans une </w:t>
+      </w:r>
+      <w:proofErr w:type="spellStart"/>
+      <w:r>
+        <w:rPr>
+          <w:rFonts w:cs="Arial"/>
+          <w:i/>
+          <w:iCs/>
+          <w:szCs w:val="22"/>
+        </w:rPr>
+        <w:t>JTable</w:t>
+      </w:r>
+      <w:proofErr w:type="spellEnd"/>
+      <w:r>
+        <w:rPr>
+          <w:rFonts w:cs="Arial"/>
+          <w:i/>
+          <w:iCs/>
+          <w:szCs w:val="22"/>
+        </w:rPr>
+        <w:t>)</w:t>
       </w:r>
       <w:r>
         <w:rPr>
@@ -28514,6 +28747,7 @@
                 <w:bCs/>
               </w:rPr>
             </w:pPr>
+            <w:proofErr w:type="spellStart"/>
             <w:r>
               <w:rPr>
                 <w:b/>
@@ -28521,6 +28755,7 @@
               </w:rPr>
               <w:t>birthdate</w:t>
             </w:r>
+            <w:proofErr w:type="spellEnd"/>
           </w:p>
         </w:tc>
       </w:tr>
@@ -28589,6 +28824,7 @@
                 <w:bCs/>
               </w:rPr>
             </w:pPr>
+            <w:proofErr w:type="spellStart"/>
             <w:r>
               <w:rPr>
                 <w:b/>
@@ -28617,6 +28853,7 @@
               </w:rPr>
               <w:t>Alone</w:t>
             </w:r>
+            <w:proofErr w:type="spellEnd"/>
           </w:p>
         </w:tc>
       </w:tr>
@@ -28685,6 +28922,7 @@
                 <w:bCs/>
               </w:rPr>
             </w:pPr>
+            <w:proofErr w:type="spellStart"/>
             <w:r>
               <w:rPr>
                 <w:b/>
@@ -28697,15 +28935,25 @@
                 <w:b/>
                 <w:bCs/>
               </w:rPr>
-              <w:t xml:space="preserve">seudonym, </w:t>
-            </w:r>
+              <w:t>seudonym</w:t>
+            </w:r>
+            <w:proofErr w:type="spellEnd"/>
             <w:r>
               <w:rPr>
                 <w:b/>
                 <w:bCs/>
               </w:rPr>
+              <w:t xml:space="preserve">, </w:t>
+            </w:r>
+            <w:proofErr w:type="spellStart"/>
+            <w:r>
+              <w:rPr>
+                <w:b/>
+                <w:bCs/>
+              </w:rPr>
               <w:t>editorial</w:t>
             </w:r>
+            <w:proofErr w:type="spellEnd"/>
             <w:r>
               <w:rPr>
                 <w:b/>
@@ -28810,7 +29058,23 @@
                 <w:b/>
                 <w:bCs/>
               </w:rPr>
-              <w:t xml:space="preserve"> vers Cell </w:t>
+              <w:t xml:space="preserve"> vers </w:t>
+            </w:r>
+            <w:proofErr w:type="spellStart"/>
+            <w:r>
+              <w:rPr>
+                <w:b/>
+                <w:bCs/>
+              </w:rPr>
+              <w:t>Cell</w:t>
+            </w:r>
+            <w:proofErr w:type="spellEnd"/>
+            <w:r>
+              <w:rPr>
+                <w:b/>
+                <w:bCs/>
+              </w:rPr>
+              <w:t xml:space="preserve"> </w:t>
             </w:r>
           </w:p>
         </w:tc>
@@ -29203,7 +29467,23 @@
                 <w:b/>
                 <w:bCs/>
               </w:rPr>
-              <w:t>qui ont, minimum, un certains âge</w:t>
+              <w:t xml:space="preserve">qui ont, minimum, un </w:t>
+            </w:r>
+            <w:proofErr w:type="spellStart"/>
+            <w:r>
+              <w:rPr>
+                <w:b/>
+                <w:bCs/>
+              </w:rPr>
+              <w:t>certains</w:t>
+            </w:r>
+            <w:proofErr w:type="spellEnd"/>
+            <w:r>
+              <w:rPr>
+                <w:b/>
+                <w:bCs/>
+              </w:rPr>
+              <w:t xml:space="preserve"> âge</w:t>
             </w:r>
             <w:r>
               <w:rPr>
@@ -29681,8 +29961,18 @@
           <w:szCs w:val="22"/>
           <w:lang w:val="fr-BE"/>
         </w:rPr>
-        <w:t xml:space="preserve"> dans une JTable</w:t>
+        <w:t xml:space="preserve"> dans une </w:t>
       </w:r>
+      <w:proofErr w:type="spellStart"/>
+      <w:r>
+        <w:rPr>
+          <w:rFonts w:cs="Arial"/>
+          <w:szCs w:val="22"/>
+          <w:lang w:val="fr-BE"/>
+        </w:rPr>
+        <w:t>JTable</w:t>
+      </w:r>
+      <w:proofErr w:type="spellEnd"/>
       <w:r>
         <w:rPr>
           <w:rFonts w:cs="Arial"/>
@@ -29807,6 +30097,7 @@
                 <w:lang w:val="fr-BE"/>
               </w:rPr>
             </w:pPr>
+            <w:proofErr w:type="spellStart"/>
             <w:r>
               <w:rPr>
                 <w:rFonts w:cs="Arial"/>
@@ -29814,6 +30105,7 @@
               </w:rPr>
               <w:t>last_Name</w:t>
             </w:r>
+            <w:proofErr w:type="spellEnd"/>
           </w:p>
         </w:tc>
         <w:tc>
@@ -29851,6 +30143,7 @@
                 <w:lang w:val="fr-BE"/>
               </w:rPr>
             </w:pPr>
+            <w:proofErr w:type="spellStart"/>
             <w:r>
               <w:rPr>
                 <w:rFonts w:cs="Arial"/>
@@ -29858,6 +30151,7 @@
               </w:rPr>
               <w:t>first_Name</w:t>
             </w:r>
+            <w:proofErr w:type="spellEnd"/>
           </w:p>
         </w:tc>
         <w:tc>
@@ -29895,6 +30189,7 @@
                 <w:lang w:val="fr-BE"/>
               </w:rPr>
             </w:pPr>
+            <w:proofErr w:type="spellStart"/>
             <w:r>
               <w:rPr>
                 <w:rFonts w:cs="Arial"/>
@@ -29902,6 +30197,7 @@
               </w:rPr>
               <w:t>name</w:t>
             </w:r>
+            <w:proofErr w:type="spellEnd"/>
           </w:p>
         </w:tc>
         <w:tc>
@@ -29916,6 +30212,7 @@
                 <w:lang w:val="fr-BE"/>
               </w:rPr>
             </w:pPr>
+            <w:proofErr w:type="spellStart"/>
             <w:r>
               <w:rPr>
                 <w:rFonts w:cs="Arial"/>
@@ -29923,6 +30220,7 @@
               </w:rPr>
               <w:t>Language</w:t>
             </w:r>
+            <w:proofErr w:type="spellEnd"/>
           </w:p>
         </w:tc>
       </w:tr>
@@ -30658,8 +30956,18 @@
           <w:szCs w:val="22"/>
           <w:lang w:val="fr-BE"/>
         </w:rPr>
-        <w:t xml:space="preserve"> dans une JTable</w:t>
+        <w:t xml:space="preserve"> dans une </w:t>
       </w:r>
+      <w:proofErr w:type="spellStart"/>
+      <w:r>
+        <w:rPr>
+          <w:rFonts w:cs="Arial"/>
+          <w:szCs w:val="22"/>
+          <w:lang w:val="fr-BE"/>
+        </w:rPr>
+        <w:t>JTable</w:t>
+      </w:r>
+      <w:proofErr w:type="spellEnd"/>
       <w:r>
         <w:rPr>
           <w:rFonts w:cs="Arial"/>
@@ -30864,6 +31172,7 @@
                 <w:lang w:val="fr-BE"/>
               </w:rPr>
             </w:pPr>
+            <w:proofErr w:type="spellStart"/>
             <w:r>
               <w:rPr>
                 <w:rFonts w:cs="Arial"/>
@@ -30871,6 +31180,7 @@
               </w:rPr>
               <w:t>name</w:t>
             </w:r>
+            <w:proofErr w:type="spellEnd"/>
           </w:p>
         </w:tc>
         <w:tc>
@@ -31601,8 +31911,18 @@
           <w:szCs w:val="22"/>
           <w:lang w:val="fr-BE"/>
         </w:rPr>
-        <w:t xml:space="preserve"> dans une JTable</w:t>
+        <w:t xml:space="preserve"> dans une </w:t>
       </w:r>
+      <w:proofErr w:type="spellStart"/>
+      <w:r>
+        <w:rPr>
+          <w:rFonts w:cs="Arial"/>
+          <w:szCs w:val="22"/>
+          <w:lang w:val="fr-BE"/>
+        </w:rPr>
+        <w:t>JTable</w:t>
+      </w:r>
+      <w:proofErr w:type="spellEnd"/>
       <w:r>
         <w:rPr>
           <w:rFonts w:cs="Arial"/>
@@ -31719,6 +32039,7 @@
                 <w:lang w:val="fr-BE"/>
               </w:rPr>
             </w:pPr>
+            <w:proofErr w:type="spellStart"/>
             <w:r>
               <w:rPr>
                 <w:rFonts w:cs="Arial"/>
@@ -31726,6 +32047,7 @@
               </w:rPr>
               <w:t>pseudonym</w:t>
             </w:r>
+            <w:proofErr w:type="spellEnd"/>
           </w:p>
         </w:tc>
         <w:tc>
@@ -32161,7 +32483,35 @@
                 <w:b/>
                 <w:bCs/>
               </w:rPr>
-              <w:t>Nous avons donc décider de pouvoir crypter et décrypter toutes les chaines de caractères entrées pour pouvoir les stocker de manière cryptée, et vice-versa lorsqu’il faut afficher des données de la base de donnée</w:t>
+              <w:t xml:space="preserve">Nous avons donc décider de pouvoir crypter et décrypter </w:t>
+            </w:r>
+            <w:r>
+              <w:rPr>
+                <w:b/>
+                <w:bCs/>
+              </w:rPr>
+              <w:t>un maximum de données concernant les agents</w:t>
+            </w:r>
+            <w:r>
+              <w:rPr>
+                <w:b/>
+                <w:bCs/>
+              </w:rPr>
+              <w:t xml:space="preserve"> entré</w:t>
+            </w:r>
+            <w:r>
+              <w:rPr>
+                <w:b/>
+                <w:bCs/>
+              </w:rPr>
+              <w:t>s</w:t>
+            </w:r>
+            <w:r>
+              <w:rPr>
+                <w:b/>
+                <w:bCs/>
+              </w:rPr>
+              <w:t xml:space="preserve"> pour pouvoir les stocker de manière cryptée, et vice-versa lorsqu’il faut afficher des données de la base de donnée</w:t>
             </w:r>
             <w:r>
               <w:rPr>
@@ -32267,21 +32617,14 @@
                 <w:b/>
                 <w:bCs/>
               </w:rPr>
-              <w:t xml:space="preserve">Toutes chaines de </w:t>
+              <w:t>Les données des agents</w:t>
             </w:r>
             <w:r>
               <w:rPr>
                 <w:b/>
                 <w:bCs/>
               </w:rPr>
-              <w:t>c</w:t>
-            </w:r>
-            <w:r>
-              <w:rPr>
-                <w:b/>
-                <w:bCs/>
-              </w:rPr>
-              <w:t>aractères devant être stockée et/ou utilisée pour faire une recherche dans la base de donnée</w:t>
+              <w:t xml:space="preserve"> devant être stockée et/ou utilisée pour faire une recherche dans la base de donnée</w:t>
             </w:r>
             <w:r>
               <w:rPr>
@@ -32367,7 +32710,28 @@
                 <w:b/>
                 <w:bCs/>
               </w:rPr>
-              <w:t>Toutes chaines de charactères devant être affichée et provenant de la base de donnée</w:t>
+              <w:t xml:space="preserve">Les données </w:t>
+            </w:r>
+            <w:r>
+              <w:rPr>
+                <w:b/>
+                <w:bCs/>
+              </w:rPr>
+              <w:t>des agents</w:t>
+            </w:r>
+            <w:r>
+              <w:rPr>
+                <w:b/>
+                <w:bCs/>
+              </w:rPr>
+              <w:t xml:space="preserve"> </w:t>
+            </w:r>
+            <w:r>
+              <w:rPr>
+                <w:b/>
+                <w:bCs/>
+              </w:rPr>
+              <w:t>devant être affichée et provenant de la base de donnée</w:t>
             </w:r>
             <w:r>
               <w:rPr>
@@ -32616,6 +32980,81 @@
                 <w:bCs/>
               </w:rPr>
             </w:pPr>
+            <w:r>
+              <w:rPr>
+                <w:noProof/>
+              </w:rPr>
+              <w:drawing>
+                <wp:anchor distT="0" distB="0" distL="114300" distR="114300" simplePos="0" relativeHeight="251658240" behindDoc="0" locked="0" layoutInCell="1" allowOverlap="1" wp14:anchorId="1D7C9432" wp14:editId="3A2D6501">
+                  <wp:simplePos x="0" y="0"/>
+                  <wp:positionH relativeFrom="column">
+                    <wp:posOffset>744855</wp:posOffset>
+                  </wp:positionH>
+                  <wp:positionV relativeFrom="paragraph">
+                    <wp:posOffset>151765</wp:posOffset>
+                  </wp:positionV>
+                  <wp:extent cx="4121150" cy="2317750"/>
+                  <wp:effectExtent l="0" t="0" r="0" b="6350"/>
+                  <wp:wrapThrough wrapText="bothSides">
+                    <wp:wrapPolygon edited="0">
+                      <wp:start x="0" y="0"/>
+                      <wp:lineTo x="0" y="21482"/>
+                      <wp:lineTo x="21467" y="21482"/>
+                      <wp:lineTo x="21467" y="0"/>
+                      <wp:lineTo x="0" y="0"/>
+                    </wp:wrapPolygon>
+                  </wp:wrapThrough>
+                  <wp:docPr id="1777318593" name="Image 2" descr="Code binaire vert sur le fond, concept d'ordinateur numérique"/>
+                  <wp:cNvGraphicFramePr>
+                    <a:graphicFrameLocks xmlns:a="http://schemas.openxmlformats.org/drawingml/2006/main" noChangeAspect="1"/>
+                  </wp:cNvGraphicFramePr>
+                  <a:graphic xmlns:a="http://schemas.openxmlformats.org/drawingml/2006/main">
+                    <a:graphicData uri="http://schemas.openxmlformats.org/drawingml/2006/picture">
+                      <pic:pic xmlns:pic="http://schemas.openxmlformats.org/drawingml/2006/picture">
+                        <pic:nvPicPr>
+                          <pic:cNvPr id="0" name="Picture 3" descr="Code binaire vert sur le fond, concept d'ordinateur numérique"/>
+                          <pic:cNvPicPr>
+                            <a:picLocks noChangeAspect="1" noChangeArrowheads="1"/>
+                          </pic:cNvPicPr>
+                        </pic:nvPicPr>
+                        <pic:blipFill>
+                          <a:blip r:embed="rId11" cstate="print">
+                            <a:extLst>
+                              <a:ext uri="{28A0092B-C50C-407E-A947-70E740481C1C}">
+                                <a14:useLocalDpi xmlns:a14="http://schemas.microsoft.com/office/drawing/2010/main" val="0"/>
+                              </a:ext>
+                            </a:extLst>
+                          </a:blip>
+                          <a:srcRect/>
+                          <a:stretch>
+                            <a:fillRect/>
+                          </a:stretch>
+                        </pic:blipFill>
+                        <pic:spPr bwMode="auto">
+                          <a:xfrm>
+                            <a:off x="0" y="0"/>
+                            <a:ext cx="4121150" cy="2317750"/>
+                          </a:xfrm>
+                          <a:prstGeom prst="rect">
+                            <a:avLst/>
+                          </a:prstGeom>
+                          <a:noFill/>
+                          <a:ln>
+                            <a:noFill/>
+                          </a:ln>
+                        </pic:spPr>
+                      </pic:pic>
+                    </a:graphicData>
+                  </a:graphic>
+                  <wp14:sizeRelH relativeFrom="page">
+                    <wp14:pctWidth>0</wp14:pctWidth>
+                  </wp14:sizeRelH>
+                  <wp14:sizeRelV relativeFrom="page">
+                    <wp14:pctHeight>0</wp14:pctHeight>
+                  </wp14:sizeRelV>
+                </wp:anchor>
+              </w:drawing>
+            </w:r>
           </w:p>
           <w:p>
             <w:pPr>
@@ -32702,8 +33141,8 @@
     </w:tbl>
     <w:p/>
     <w:sectPr>
-      <w:headerReference w:type="default" r:id="rId11"/>
-      <w:footerReference w:type="default" r:id="rId12"/>
+      <w:headerReference w:type="default" r:id="rId12"/>
+      <w:footerReference w:type="default" r:id="rId13"/>
       <w:pgSz w:w="11907" w:h="16840"/>
       <w:pgMar w:top="1418" w:right="1418" w:bottom="1418" w:left="1418" w:header="720" w:footer="720" w:gutter="0"/>
       <w:cols w:space="720"/>
@@ -32751,8 +33190,17 @@
         <w:i/>
         <w:szCs w:val="22"/>
       </w:rPr>
-      <w:t>F. Dubisy</w:t>
+      <w:t xml:space="preserve">F. </w:t>
     </w:r>
+    <w:proofErr w:type="spellStart"/>
+    <w:r>
+      <w:rPr>
+        <w:i/>
+        <w:szCs w:val="22"/>
+      </w:rPr>
+      <w:t>Dubisy</w:t>
+    </w:r>
+    <w:proofErr w:type="spellEnd"/>
     <w:r>
       <w:rPr>
         <w:i/>

</xml_diff>